<commit_message>
Added PROTOYPE patient and menu gui screens
</commit_message>
<xml_diff>
--- a/Documents/Design Document.docx
+++ b/Documents/Design Document.docx
@@ -26,6 +26,7 @@
           </w:pPr>
           <w:r>
             <w:rPr>
+              <w:noProof/>
               <w:lang w:val="en-IE"/>
             </w:rPr>
             <mc:AlternateContent>
@@ -3607,6 +3608,7 @@
           </w:r>
           <w:r>
             <w:rPr>
+              <w:noProof/>
               <w:lang w:val="en-IE"/>
             </w:rPr>
             <mc:AlternateContent>
@@ -3900,6 +3902,7 @@
           </w:r>
           <w:r>
             <w:rPr>
+              <w:noProof/>
               <w:lang w:val="en-IE"/>
             </w:rPr>
             <mc:AlternateContent>
@@ -4176,6 +4179,9 @@
         </w:p>
         <w:p>
           <w:r>
+            <w:rPr>
+              <w:noProof/>
+            </w:rPr>
             <w:drawing>
               <wp:anchor distT="0" distB="0" distL="114300" distR="114300" simplePos="0" relativeHeight="251663360" behindDoc="0" locked="0" layoutInCell="1" allowOverlap="1" wp14:anchorId="1F1BCF56" wp14:editId="5D907E27">
                 <wp:simplePos x="0" y="0"/>
@@ -4300,7 +4306,7 @@
               <w:r>
                 <w:fldChar w:fldCharType="separate"/>
               </w:r>
-              <w:hyperlink w:anchor="_Toc184254047" w:history="1">
+              <w:hyperlink w:anchor="_Toc184296238" w:history="1">
                 <w:r>
                   <w:rPr>
                     <w:rStyle w:val="Hyperlink"/>
@@ -4330,7 +4336,7 @@
                     <w:noProof/>
                     <w:webHidden/>
                   </w:rPr>
-                  <w:instrText xml:space="preserve"> PAGEREF _Toc184254047 \h </w:instrText>
+                  <w:instrText xml:space="preserve"> PAGEREF _Toc184296238 \h </w:instrText>
                 </w:r>
                 <w:r>
                   <w:rPr>
@@ -4375,7 +4381,7 @@
                   <w:lang w:eastAsia="en-IE"/>
                 </w:rPr>
               </w:pPr>
-              <w:hyperlink w:anchor="_Toc184254048" w:history="1">
+              <w:hyperlink w:anchor="_Toc184296239" w:history="1">
                 <w:r>
                   <w:rPr>
                     <w:rStyle w:val="Hyperlink"/>
@@ -4405,7 +4411,7 @@
                     <w:noProof/>
                     <w:webHidden/>
                   </w:rPr>
-                  <w:instrText xml:space="preserve"> PAGEREF _Toc184254048 \h </w:instrText>
+                  <w:instrText xml:space="preserve"> PAGEREF _Toc184296239 \h </w:instrText>
                 </w:r>
                 <w:r>
                   <w:rPr>
@@ -4450,7 +4456,7 @@
                   <w:lang w:eastAsia="en-IE"/>
                 </w:rPr>
               </w:pPr>
-              <w:hyperlink w:anchor="_Toc184254049" w:history="1">
+              <w:hyperlink w:anchor="_Toc184296240" w:history="1">
                 <w:r>
                   <w:rPr>
                     <w:rStyle w:val="Hyperlink"/>
@@ -4480,7 +4486,7 @@
                     <w:noProof/>
                     <w:webHidden/>
                   </w:rPr>
-                  <w:instrText xml:space="preserve"> PAGEREF _Toc184254049 \h </w:instrText>
+                  <w:instrText xml:space="preserve"> PAGEREF _Toc184296240 \h </w:instrText>
                 </w:r>
                 <w:r>
                   <w:rPr>
@@ -4525,7 +4531,7 @@
                   <w:lang w:eastAsia="en-IE"/>
                 </w:rPr>
               </w:pPr>
-              <w:hyperlink w:anchor="_Toc184254050" w:history="1">
+              <w:hyperlink w:anchor="_Toc184296241" w:history="1">
                 <w:r>
                   <w:rPr>
                     <w:rStyle w:val="Hyperlink"/>
@@ -4555,7 +4561,7 @@
                     <w:noProof/>
                     <w:webHidden/>
                   </w:rPr>
-                  <w:instrText xml:space="preserve"> PAGEREF _Toc184254050 \h </w:instrText>
+                  <w:instrText xml:space="preserve"> PAGEREF _Toc184296241 \h </w:instrText>
                 </w:r>
                 <w:r>
                   <w:rPr>
@@ -4600,7 +4606,7 @@
                   <w:lang w:eastAsia="en-IE"/>
                 </w:rPr>
               </w:pPr>
-              <w:hyperlink w:anchor="_Toc184254051" w:history="1">
+              <w:hyperlink w:anchor="_Toc184296242" w:history="1">
                 <w:r>
                   <w:rPr>
                     <w:rStyle w:val="Hyperlink"/>
@@ -4609,7 +4615,7 @@
                     <w:bCs/>
                     <w:noProof/>
                   </w:rPr>
-                  <w:t>Database Design</w:t>
+                  <w:t>Prototype GUI</w:t>
                 </w:r>
                 <w:r>
                   <w:rPr>
@@ -4630,7 +4636,7 @@
                     <w:noProof/>
                     <w:webHidden/>
                   </w:rPr>
-                  <w:instrText xml:space="preserve"> PAGEREF _Toc184254051 \h </w:instrText>
+                  <w:instrText xml:space="preserve"> PAGEREF _Toc184296242 \h </w:instrText>
                 </w:r>
                 <w:r>
                   <w:rPr>
@@ -4675,7 +4681,7 @@
                   <w:lang w:eastAsia="en-IE"/>
                 </w:rPr>
               </w:pPr>
-              <w:hyperlink w:anchor="_Toc184254052" w:history="1">
+              <w:hyperlink w:anchor="_Toc184296243" w:history="1">
                 <w:r>
                   <w:rPr>
                     <w:rStyle w:val="Hyperlink"/>
@@ -4684,7 +4690,7 @@
                     <w:bCs/>
                     <w:noProof/>
                   </w:rPr>
-                  <w:t>Patient Profile Table</w:t>
+                  <w:t>Main Menu</w:t>
                 </w:r>
                 <w:r>
                   <w:rPr>
@@ -4705,7 +4711,82 @@
                     <w:noProof/>
                     <w:webHidden/>
                   </w:rPr>
-                  <w:instrText xml:space="preserve"> PAGEREF _Toc184254052 \h </w:instrText>
+                  <w:instrText xml:space="preserve"> PAGEREF _Toc184296243 \h </w:instrText>
+                </w:r>
+                <w:r>
+                  <w:rPr>
+                    <w:noProof/>
+                    <w:webHidden/>
+                  </w:rPr>
+                </w:r>
+                <w:r>
+                  <w:rPr>
+                    <w:noProof/>
+                    <w:webHidden/>
+                  </w:rPr>
+                  <w:fldChar w:fldCharType="separate"/>
+                </w:r>
+                <w:r>
+                  <w:rPr>
+                    <w:noProof/>
+                    <w:webHidden/>
+                  </w:rPr>
+                  <w:t>5</w:t>
+                </w:r>
+                <w:r>
+                  <w:rPr>
+                    <w:noProof/>
+                    <w:webHidden/>
+                  </w:rPr>
+                  <w:fldChar w:fldCharType="end"/>
+                </w:r>
+              </w:hyperlink>
+            </w:p>
+            <w:p>
+              <w:pPr>
+                <w:pStyle w:val="TOC2"/>
+                <w:tabs>
+                  <w:tab w:val="right" w:leader="dot" w:pos="9016"/>
+                </w:tabs>
+                <w:rPr>
+                  <w:rFonts w:eastAsiaTheme="minorEastAsia"/>
+                  <w:noProof/>
+                  <w:sz w:val="24"/>
+                  <w:szCs w:val="24"/>
+                  <w:lang w:eastAsia="en-IE"/>
+                </w:rPr>
+              </w:pPr>
+              <w:hyperlink w:anchor="_Toc184296244" w:history="1">
+                <w:r>
+                  <w:rPr>
+                    <w:rStyle w:val="Hyperlink"/>
+                    <w:rFonts w:ascii="Times New Roman" w:hAnsi="Times New Roman" w:cs="Times New Roman"/>
+                    <w:b/>
+                    <w:bCs/>
+                    <w:noProof/>
+                  </w:rPr>
+                  <w:t>Patient Profile Prototype</w:t>
+                </w:r>
+                <w:r>
+                  <w:rPr>
+                    <w:noProof/>
+                    <w:webHidden/>
+                  </w:rPr>
+                  <w:tab/>
+                </w:r>
+                <w:r>
+                  <w:rPr>
+                    <w:noProof/>
+                    <w:webHidden/>
+                  </w:rPr>
+                  <w:fldChar w:fldCharType="begin"/>
+                </w:r>
+                <w:r>
+                  <w:rPr>
+                    <w:noProof/>
+                    <w:webHidden/>
+                  </w:rPr>
+                  <w:instrText xml:space="preserve"> PAGEREF _Toc184296244 \h </w:instrText>
                 </w:r>
                 <w:r>
                   <w:rPr>
@@ -4750,7 +4831,7 @@
                   <w:lang w:eastAsia="en-IE"/>
                 </w:rPr>
               </w:pPr>
-              <w:hyperlink w:anchor="_Toc184254053" w:history="1">
+              <w:hyperlink w:anchor="_Toc184296245" w:history="1">
                 <w:r>
                   <w:rPr>
                     <w:rStyle w:val="Hyperlink"/>
@@ -4759,7 +4840,7 @@
                     <w:bCs/>
                     <w:noProof/>
                   </w:rPr>
-                  <w:t>Detailed Use Cases</w:t>
+                  <w:t>Database Design</w:t>
                 </w:r>
                 <w:r>
                   <w:rPr>
@@ -4780,7 +4861,7 @@
                     <w:noProof/>
                     <w:webHidden/>
                   </w:rPr>
-                  <w:instrText xml:space="preserve"> PAGEREF _Toc184254053 \h </w:instrText>
+                  <w:instrText xml:space="preserve"> PAGEREF _Toc184296245 \h </w:instrText>
                 </w:r>
                 <w:r>
                   <w:rPr>
@@ -4825,7 +4906,157 @@
                   <w:lang w:eastAsia="en-IE"/>
                 </w:rPr>
               </w:pPr>
-              <w:hyperlink w:anchor="_Toc184254054" w:history="1">
+              <w:hyperlink w:anchor="_Toc184296246" w:history="1">
+                <w:r>
+                  <w:rPr>
+                    <w:rStyle w:val="Hyperlink"/>
+                    <w:rFonts w:ascii="Times New Roman" w:hAnsi="Times New Roman" w:cs="Times New Roman"/>
+                    <w:b/>
+                    <w:bCs/>
+                    <w:noProof/>
+                  </w:rPr>
+                  <w:t>Patient Profile Table</w:t>
+                </w:r>
+                <w:r>
+                  <w:rPr>
+                    <w:noProof/>
+                    <w:webHidden/>
+                  </w:rPr>
+                  <w:tab/>
+                </w:r>
+                <w:r>
+                  <w:rPr>
+                    <w:noProof/>
+                    <w:webHidden/>
+                  </w:rPr>
+                  <w:fldChar w:fldCharType="begin"/>
+                </w:r>
+                <w:r>
+                  <w:rPr>
+                    <w:noProof/>
+                    <w:webHidden/>
+                  </w:rPr>
+                  <w:instrText xml:space="preserve"> PAGEREF _Toc184296246 \h </w:instrText>
+                </w:r>
+                <w:r>
+                  <w:rPr>
+                    <w:noProof/>
+                    <w:webHidden/>
+                  </w:rPr>
+                </w:r>
+                <w:r>
+                  <w:rPr>
+                    <w:noProof/>
+                    <w:webHidden/>
+                  </w:rPr>
+                  <w:fldChar w:fldCharType="separate"/>
+                </w:r>
+                <w:r>
+                  <w:rPr>
+                    <w:noProof/>
+                    <w:webHidden/>
+                  </w:rPr>
+                  <w:t>6</w:t>
+                </w:r>
+                <w:r>
+                  <w:rPr>
+                    <w:noProof/>
+                    <w:webHidden/>
+                  </w:rPr>
+                  <w:fldChar w:fldCharType="end"/>
+                </w:r>
+              </w:hyperlink>
+            </w:p>
+            <w:p>
+              <w:pPr>
+                <w:pStyle w:val="TOC1"/>
+                <w:tabs>
+                  <w:tab w:val="right" w:leader="dot" w:pos="9016"/>
+                </w:tabs>
+                <w:rPr>
+                  <w:rFonts w:eastAsiaTheme="minorEastAsia"/>
+                  <w:noProof/>
+                  <w:sz w:val="24"/>
+                  <w:szCs w:val="24"/>
+                  <w:lang w:eastAsia="en-IE"/>
+                </w:rPr>
+              </w:pPr>
+              <w:hyperlink w:anchor="_Toc184296247" w:history="1">
+                <w:r>
+                  <w:rPr>
+                    <w:rStyle w:val="Hyperlink"/>
+                    <w:rFonts w:ascii="Times New Roman" w:hAnsi="Times New Roman" w:cs="Times New Roman"/>
+                    <w:b/>
+                    <w:bCs/>
+                    <w:noProof/>
+                  </w:rPr>
+                  <w:t>Detailed Use Cases</w:t>
+                </w:r>
+                <w:r>
+                  <w:rPr>
+                    <w:noProof/>
+                    <w:webHidden/>
+                  </w:rPr>
+                  <w:tab/>
+                </w:r>
+                <w:r>
+                  <w:rPr>
+                    <w:noProof/>
+                    <w:webHidden/>
+                  </w:rPr>
+                  <w:fldChar w:fldCharType="begin"/>
+                </w:r>
+                <w:r>
+                  <w:rPr>
+                    <w:noProof/>
+                    <w:webHidden/>
+                  </w:rPr>
+                  <w:instrText xml:space="preserve"> PAGEREF _Toc184296247 \h </w:instrText>
+                </w:r>
+                <w:r>
+                  <w:rPr>
+                    <w:noProof/>
+                    <w:webHidden/>
+                  </w:rPr>
+                </w:r>
+                <w:r>
+                  <w:rPr>
+                    <w:noProof/>
+                    <w:webHidden/>
+                  </w:rPr>
+                  <w:fldChar w:fldCharType="separate"/>
+                </w:r>
+                <w:r>
+                  <w:rPr>
+                    <w:noProof/>
+                    <w:webHidden/>
+                  </w:rPr>
+                  <w:t>7</w:t>
+                </w:r>
+                <w:r>
+                  <w:rPr>
+                    <w:noProof/>
+                    <w:webHidden/>
+                  </w:rPr>
+                  <w:fldChar w:fldCharType="end"/>
+                </w:r>
+              </w:hyperlink>
+            </w:p>
+            <w:p>
+              <w:pPr>
+                <w:pStyle w:val="TOC2"/>
+                <w:tabs>
+                  <w:tab w:val="right" w:leader="dot" w:pos="9016"/>
+                </w:tabs>
+                <w:rPr>
+                  <w:rFonts w:eastAsiaTheme="minorEastAsia"/>
+                  <w:noProof/>
+                  <w:sz w:val="24"/>
+                  <w:szCs w:val="24"/>
+                  <w:lang w:eastAsia="en-IE"/>
+                </w:rPr>
+              </w:pPr>
+              <w:hyperlink w:anchor="_Toc184296248" w:history="1">
                 <w:r>
                   <w:rPr>
                     <w:rStyle w:val="Hyperlink"/>
@@ -4855,7 +5086,7 @@
                     <w:noProof/>
                     <w:webHidden/>
                   </w:rPr>
-                  <w:instrText xml:space="preserve"> PAGEREF _Toc184254054 \h </w:instrText>
+                  <w:instrText xml:space="preserve"> PAGEREF _Toc184296248 \h </w:instrText>
                 </w:r>
                 <w:r>
                   <w:rPr>
@@ -4875,7 +5106,7 @@
                     <w:noProof/>
                     <w:webHidden/>
                   </w:rPr>
-                  <w:t>6</w:t>
+                  <w:t>7</w:t>
                 </w:r>
                 <w:r>
                   <w:rPr>
@@ -4914,7 +5145,7 @@
           <w:bCs/>
         </w:rPr>
       </w:pPr>
-      <w:bookmarkStart w:id="0" w:name="_Toc184254047"/>
+      <w:bookmarkStart w:id="0" w:name="_Toc184296238"/>
       <w:r>
         <w:rPr>
           <w:rFonts w:ascii="Times New Roman" w:hAnsi="Times New Roman" w:cs="Times New Roman"/>
@@ -4957,6 +5188,26 @@
           <w:rFonts w:ascii="Times New Roman" w:hAnsi="Times New Roman" w:cs="Times New Roman"/>
         </w:rPr>
         <w:t>System Sequence Diagrams will be included in the document to illustrate the functionality of the features.</w:t>
+      </w:r>
+    </w:p>
+    <w:p>
+      <w:pPr>
+        <w:jc w:val="both"/>
+        <w:rPr>
+          <w:rFonts w:ascii="Times New Roman" w:hAnsi="Times New Roman" w:cs="Times New Roman"/>
+        </w:rPr>
+      </w:pPr>
+      <w:r>
+        <w:rPr>
+          <w:rFonts w:ascii="Times New Roman" w:hAnsi="Times New Roman" w:cs="Times New Roman"/>
+        </w:rPr>
+        <w:t xml:space="preserve">GUI Prototype Screens will be </w:t>
+      </w:r>
+      <w:r>
+        <w:rPr>
+          <w:rFonts w:ascii="Times New Roman" w:hAnsi="Times New Roman" w:cs="Times New Roman"/>
+        </w:rPr>
+        <w:t>included.</w:t>
       </w:r>
     </w:p>
     <w:p>
@@ -5016,7 +5267,7 @@
           <w:bCs/>
         </w:rPr>
       </w:pPr>
-      <w:bookmarkStart w:id="1" w:name="_Toc184254048"/>
+      <w:bookmarkStart w:id="1" w:name="_Toc184296239"/>
       <w:r>
         <w:rPr>
           <w:rFonts w:ascii="Times New Roman" w:hAnsi="Times New Roman" w:cs="Times New Roman"/>
@@ -5192,7 +5443,7 @@
           <w:bCs/>
         </w:rPr>
       </w:pPr>
-      <w:bookmarkStart w:id="2" w:name="_Toc184254049"/>
+      <w:bookmarkStart w:id="2" w:name="_Toc184296240"/>
       <w:r>
         <w:rPr>
           <w:rFonts w:ascii="Times New Roman" w:hAnsi="Times New Roman" w:cs="Times New Roman"/>
@@ -5214,7 +5465,7 @@
           <w:bCs/>
         </w:rPr>
       </w:pPr>
-      <w:bookmarkStart w:id="3" w:name="_Toc184254050"/>
+      <w:bookmarkStart w:id="3" w:name="_Toc184296241"/>
       <w:r>
         <w:rPr>
           <w:rFonts w:ascii="Times New Roman" w:hAnsi="Times New Roman" w:cs="Times New Roman"/>
@@ -5235,6 +5486,9 @@
     </w:p>
     <w:p>
       <w:r>
+        <w:rPr>
+          <w:noProof/>
+        </w:rPr>
         <w:drawing>
           <wp:inline distT="0" distB="0" distL="0" distR="0" wp14:anchorId="4AFDB229" wp14:editId="5C0FE63E">
             <wp:extent cx="5731510" cy="4897755"/>
@@ -5324,7 +5578,11 @@
     <w:p/>
     <w:p/>
     <w:p/>
-    <w:p/>
+    <w:p>
+      <w:r>
+        <w:br w:type="page"/>
+      </w:r>
+    </w:p>
     <w:p>
       <w:pPr>
         <w:pStyle w:val="Heading1"/>
@@ -5335,7 +5593,167 @@
           <w:bCs/>
         </w:rPr>
       </w:pPr>
-      <w:bookmarkStart w:id="4" w:name="_Toc184254051"/>
+      <w:bookmarkStart w:id="4" w:name="_Toc184296242"/>
+      <w:r>
+        <w:rPr>
+          <w:rFonts w:ascii="Times New Roman" w:hAnsi="Times New Roman" w:cs="Times New Roman"/>
+          <w:b/>
+          <w:bCs/>
+        </w:rPr>
+        <w:lastRenderedPageBreak/>
+        <w:t>Prototype GUI</w:t>
+      </w:r>
+      <w:bookmarkEnd w:id="4"/>
+    </w:p>
+    <w:p>
+      <w:pPr>
+        <w:rPr>
+          <w:rFonts w:ascii="Times New Roman" w:hAnsi="Times New Roman" w:cs="Times New Roman"/>
+          <w:b/>
+          <w:bCs/>
+        </w:rPr>
+      </w:pPr>
+    </w:p>
+    <w:p>
+      <w:pPr>
+        <w:pStyle w:val="Heading2"/>
+        <w:rPr>
+          <w:rFonts w:ascii="Times New Roman" w:hAnsi="Times New Roman" w:cs="Times New Roman"/>
+          <w:b/>
+          <w:bCs/>
+        </w:rPr>
+      </w:pPr>
+      <w:bookmarkStart w:id="5" w:name="_Toc184296243"/>
+      <w:r>
+        <w:rPr>
+          <w:rFonts w:ascii="Times New Roman" w:hAnsi="Times New Roman" w:cs="Times New Roman"/>
+          <w:b/>
+          <w:bCs/>
+        </w:rPr>
+        <w:t>Main Menu</w:t>
+      </w:r>
+      <w:bookmarkEnd w:id="5"/>
+    </w:p>
+    <w:p>
+      <w:r>
+        <w:drawing>
+          <wp:inline distT="0" distB="0" distL="0" distR="0" wp14:anchorId="436FE83B" wp14:editId="0EFB2665">
+            <wp:extent cx="5731510" cy="3217545"/>
+            <wp:effectExtent l="0" t="0" r="2540" b="1905"/>
+            <wp:docPr id="1347324811" name="Picture 1" descr="A blue background with orange labels&#10;&#10;Description automatically generated"/>
+            <wp:cNvGraphicFramePr>
+              <a:graphicFrameLocks xmlns:a="http://schemas.openxmlformats.org/drawingml/2006/main" noChangeAspect="1"/>
+            </wp:cNvGraphicFramePr>
+            <a:graphic xmlns:a="http://schemas.openxmlformats.org/drawingml/2006/main">
+              <a:graphicData uri="http://schemas.openxmlformats.org/drawingml/2006/picture">
+                <pic:pic xmlns:pic="http://schemas.openxmlformats.org/drawingml/2006/picture">
+                  <pic:nvPicPr>
+                    <pic:cNvPr id="1347324811" name="Picture 1" descr="A blue background with orange labels&#10;&#10;Description automatically generated"/>
+                    <pic:cNvPicPr/>
+                  </pic:nvPicPr>
+                  <pic:blipFill>
+                    <a:blip r:embed="rId11"/>
+                    <a:stretch>
+                      <a:fillRect/>
+                    </a:stretch>
+                  </pic:blipFill>
+                  <pic:spPr>
+                    <a:xfrm>
+                      <a:off x="0" y="0"/>
+                      <a:ext cx="5731510" cy="3217545"/>
+                    </a:xfrm>
+                    <a:prstGeom prst="rect">
+                      <a:avLst/>
+                    </a:prstGeom>
+                  </pic:spPr>
+                </pic:pic>
+              </a:graphicData>
+            </a:graphic>
+          </wp:inline>
+        </w:drawing>
+      </w:r>
+    </w:p>
+    <w:p>
+      <w:pPr>
+        <w:pStyle w:val="Heading2"/>
+        <w:rPr>
+          <w:rFonts w:ascii="Times New Roman" w:hAnsi="Times New Roman" w:cs="Times New Roman"/>
+          <w:b/>
+          <w:bCs/>
+        </w:rPr>
+      </w:pPr>
+      <w:bookmarkStart w:id="6" w:name="_Toc184296244"/>
+      <w:r>
+        <w:rPr>
+          <w:rFonts w:ascii="Times New Roman" w:hAnsi="Times New Roman" w:cs="Times New Roman"/>
+          <w:b/>
+          <w:bCs/>
+        </w:rPr>
+        <w:t xml:space="preserve">Patient Profile </w:t>
+      </w:r>
+      <w:r>
+        <w:rPr>
+          <w:rFonts w:ascii="Times New Roman" w:hAnsi="Times New Roman" w:cs="Times New Roman"/>
+          <w:b/>
+          <w:bCs/>
+        </w:rPr>
+        <w:t>Prototype</w:t>
+      </w:r>
+      <w:bookmarkEnd w:id="6"/>
+    </w:p>
+    <w:p>
+      <w:r>
+        <w:drawing>
+          <wp:inline distT="0" distB="0" distL="0" distR="0" wp14:anchorId="15F43511" wp14:editId="664BFF87">
+            <wp:extent cx="5731510" cy="3227705"/>
+            <wp:effectExtent l="0" t="0" r="2540" b="0"/>
+            <wp:docPr id="1258265927" name="Picture 1" descr="A screenshot of a contact form&#10;&#10;Description automatically generated"/>
+            <wp:cNvGraphicFramePr>
+              <a:graphicFrameLocks xmlns:a="http://schemas.openxmlformats.org/drawingml/2006/main" noChangeAspect="1"/>
+            </wp:cNvGraphicFramePr>
+            <a:graphic xmlns:a="http://schemas.openxmlformats.org/drawingml/2006/main">
+              <a:graphicData uri="http://schemas.openxmlformats.org/drawingml/2006/picture">
+                <pic:pic xmlns:pic="http://schemas.openxmlformats.org/drawingml/2006/picture">
+                  <pic:nvPicPr>
+                    <pic:cNvPr id="1258265927" name="Picture 1" descr="A screenshot of a contact form&#10;&#10;Description automatically generated"/>
+                    <pic:cNvPicPr/>
+                  </pic:nvPicPr>
+                  <pic:blipFill>
+                    <a:blip r:embed="rId12"/>
+                    <a:stretch>
+                      <a:fillRect/>
+                    </a:stretch>
+                  </pic:blipFill>
+                  <pic:spPr>
+                    <a:xfrm>
+                      <a:off x="0" y="0"/>
+                      <a:ext cx="5731510" cy="3227705"/>
+                    </a:xfrm>
+                    <a:prstGeom prst="rect">
+                      <a:avLst/>
+                    </a:prstGeom>
+                  </pic:spPr>
+                </pic:pic>
+              </a:graphicData>
+            </a:graphic>
+          </wp:inline>
+        </w:drawing>
+      </w:r>
+      <w:r>
+        <w:br w:type="page"/>
+      </w:r>
+    </w:p>
+    <w:p>
+      <w:pPr>
+        <w:pStyle w:val="Heading1"/>
+        <w:jc w:val="center"/>
+        <w:rPr>
+          <w:rFonts w:ascii="Times New Roman" w:hAnsi="Times New Roman" w:cs="Times New Roman"/>
+          <w:b/>
+          <w:bCs/>
+        </w:rPr>
+      </w:pPr>
+      <w:bookmarkStart w:id="7" w:name="_Toc184296245"/>
       <w:r>
         <w:rPr>
           <w:rFonts w:ascii="Times New Roman" w:hAnsi="Times New Roman" w:cs="Times New Roman"/>
@@ -5353,7 +5771,7 @@
         </w:rPr>
         <w:t xml:space="preserve"> Design</w:t>
       </w:r>
-      <w:bookmarkEnd w:id="4"/>
+      <w:bookmarkEnd w:id="7"/>
     </w:p>
     <w:p/>
     <w:p>
@@ -5365,7 +5783,7 @@
           <w:bCs/>
         </w:rPr>
       </w:pPr>
-      <w:bookmarkStart w:id="5" w:name="_Toc184254052"/>
+      <w:bookmarkStart w:id="8" w:name="_Toc184296246"/>
       <w:r>
         <w:rPr>
           <w:rFonts w:ascii="Times New Roman" w:hAnsi="Times New Roman" w:cs="Times New Roman"/>
@@ -5374,10 +5792,13 @@
         </w:rPr>
         <w:t>Patient Profile Table</w:t>
       </w:r>
-      <w:bookmarkEnd w:id="5"/>
+      <w:bookmarkEnd w:id="8"/>
     </w:p>
     <w:p>
       <w:r>
+        <w:rPr>
+          <w:noProof/>
+        </w:rPr>
         <w:drawing>
           <wp:inline distT="0" distB="0" distL="0" distR="0" wp14:anchorId="5E26361C" wp14:editId="61B17F1A">
             <wp:extent cx="5731510" cy="1019175"/>
@@ -5394,7 +5815,7 @@
                     <pic:cNvPicPr/>
                   </pic:nvPicPr>
                   <pic:blipFill>
-                    <a:blip r:embed="rId11"/>
+                    <a:blip r:embed="rId13"/>
                     <a:stretch>
                       <a:fillRect/>
                     </a:stretch>
@@ -5446,6 +5867,7 @@
           <w:rFonts w:ascii="Times New Roman" w:hAnsi="Times New Roman" w:cs="Times New Roman"/>
           <w:b/>
           <w:bCs/>
+          <w:noProof/>
         </w:rPr>
         <w:drawing>
           <wp:inline distT="0" distB="0" distL="0" distR="0" wp14:anchorId="52205C08" wp14:editId="5A79DA0C">
@@ -5463,7 +5885,7 @@
                     <pic:cNvPicPr/>
                   </pic:nvPicPr>
                   <pic:blipFill>
-                    <a:blip r:embed="rId12"/>
+                    <a:blip r:embed="rId14"/>
                     <a:stretch>
                       <a:fillRect/>
                     </a:stretch>
@@ -5504,6 +5926,9 @@
     </w:p>
     <w:p>
       <w:r>
+        <w:rPr>
+          <w:noProof/>
+        </w:rPr>
         <w:drawing>
           <wp:inline distT="0" distB="0" distL="0" distR="0" wp14:anchorId="0C045BAF" wp14:editId="6CC90FDA">
             <wp:extent cx="5731510" cy="1891030"/>
@@ -5520,7 +5945,7 @@
                     <pic:cNvPicPr/>
                   </pic:nvPicPr>
                   <pic:blipFill>
-                    <a:blip r:embed="rId13"/>
+                    <a:blip r:embed="rId15"/>
                     <a:stretch>
                       <a:fillRect/>
                     </a:stretch>
@@ -5558,7 +5983,7 @@
           <w:bCs/>
         </w:rPr>
       </w:pPr>
-      <w:bookmarkStart w:id="6" w:name="_Toc184254053"/>
+      <w:bookmarkStart w:id="9" w:name="_Toc184296247"/>
       <w:r>
         <w:rPr>
           <w:rFonts w:ascii="Times New Roman" w:hAnsi="Times New Roman" w:cs="Times New Roman"/>
@@ -5568,7 +5993,7 @@
         <w:lastRenderedPageBreak/>
         <w:t>Detailed Use Cases</w:t>
       </w:r>
-      <w:bookmarkEnd w:id="6"/>
+      <w:bookmarkEnd w:id="9"/>
     </w:p>
     <w:p>
       <w:pPr>
@@ -5579,7 +6004,7 @@
           <w:bCs/>
         </w:rPr>
       </w:pPr>
-      <w:bookmarkStart w:id="7" w:name="_Toc184254054"/>
+      <w:bookmarkStart w:id="10" w:name="_Toc184296248"/>
       <w:r>
         <w:rPr>
           <w:rFonts w:ascii="Times New Roman" w:hAnsi="Times New Roman" w:cs="Times New Roman"/>
@@ -5596,7 +6021,7 @@
         </w:rPr>
         <w:t xml:space="preserve"> Use Case</w:t>
       </w:r>
-      <w:bookmarkEnd w:id="7"/>
+      <w:bookmarkEnd w:id="10"/>
     </w:p>
     <w:tbl>
       <w:tblPr>
@@ -7169,7 +7594,7 @@
     </w:tbl>
     <w:p/>
     <w:sectPr>
-      <w:footerReference w:type="default" r:id="rId14"/>
+      <w:footerReference w:type="default" r:id="rId16"/>
       <w:pgSz w:w="11906" w:h="16838"/>
       <w:pgMar w:top="1440" w:right="1440" w:bottom="1440" w:left="1440" w:header="708" w:footer="708" w:gutter="0"/>
       <w:pgNumType w:start="0"/>
@@ -8344,6 +8769,7 @@
   <w:style w:type="character" w:default="1" w:styleId="DefaultParagraphFont">
     <w:name w:val="Default Paragraph Font"/>
     <w:uiPriority w:val="1"/>
+    <w:semiHidden/>
     <w:unhideWhenUsed/>
   </w:style>
   <w:style w:type="table" w:default="1" w:styleId="TableNormal">

</xml_diff>

<commit_message>
Final Design Doc finished currently working on functional spec and poster if any changes necessary
</commit_message>
<xml_diff>
--- a/Documents/Design Document.docx
+++ b/Documents/Design Document.docx
@@ -4306,7 +4306,7 @@
               <w:r>
                 <w:fldChar w:fldCharType="separate"/>
               </w:r>
-              <w:hyperlink w:anchor="_Toc184296238" w:history="1">
+              <w:hyperlink w:anchor="_Toc184322226" w:history="1">
                 <w:r>
                   <w:rPr>
                     <w:rStyle w:val="Hyperlink"/>
@@ -4336,7 +4336,7 @@
                     <w:noProof/>
                     <w:webHidden/>
                   </w:rPr>
-                  <w:instrText xml:space="preserve"> PAGEREF _Toc184296238 \h </w:instrText>
+                  <w:instrText xml:space="preserve"> PAGEREF _Toc184322226 \h </w:instrText>
                 </w:r>
                 <w:r>
                   <w:rPr>
@@ -4381,7 +4381,7 @@
                   <w:lang w:eastAsia="en-IE"/>
                 </w:rPr>
               </w:pPr>
-              <w:hyperlink w:anchor="_Toc184296239" w:history="1">
+              <w:hyperlink w:anchor="_Toc184322227" w:history="1">
                 <w:r>
                   <w:rPr>
                     <w:rStyle w:val="Hyperlink"/>
@@ -4390,7 +4390,7 @@
                     <w:bCs/>
                     <w:noProof/>
                   </w:rPr>
-                  <w:t>Technologies &amp; Tools</w:t>
+                  <w:t>System Architecture</w:t>
                 </w:r>
                 <w:r>
                   <w:rPr>
@@ -4411,7 +4411,7 @@
                     <w:noProof/>
                     <w:webHidden/>
                   </w:rPr>
-                  <w:instrText xml:space="preserve"> PAGEREF _Toc184296239 \h </w:instrText>
+                  <w:instrText xml:space="preserve"> PAGEREF _Toc184322227 \h </w:instrText>
                 </w:r>
                 <w:r>
                   <w:rPr>
@@ -4456,7 +4456,7 @@
                   <w:lang w:eastAsia="en-IE"/>
                 </w:rPr>
               </w:pPr>
-              <w:hyperlink w:anchor="_Toc184296240" w:history="1">
+              <w:hyperlink w:anchor="_Toc184322228" w:history="1">
                 <w:r>
                   <w:rPr>
                     <w:rStyle w:val="Hyperlink"/>
@@ -4465,7 +4465,7 @@
                     <w:bCs/>
                     <w:noProof/>
                   </w:rPr>
-                  <w:t>System Sequence Diagrams</w:t>
+                  <w:t>Technologies &amp; Tools</w:t>
                 </w:r>
                 <w:r>
                   <w:rPr>
@@ -4486,82 +4486,7 @@
                     <w:noProof/>
                     <w:webHidden/>
                   </w:rPr>
-                  <w:instrText xml:space="preserve"> PAGEREF _Toc184296240 \h </w:instrText>
-                </w:r>
-                <w:r>
-                  <w:rPr>
-                    <w:noProof/>
-                    <w:webHidden/>
-                  </w:rPr>
-                </w:r>
-                <w:r>
-                  <w:rPr>
-                    <w:noProof/>
-                    <w:webHidden/>
-                  </w:rPr>
-                  <w:fldChar w:fldCharType="separate"/>
-                </w:r>
-                <w:r>
-                  <w:rPr>
-                    <w:noProof/>
-                    <w:webHidden/>
-                  </w:rPr>
-                  <w:t>4</w:t>
-                </w:r>
-                <w:r>
-                  <w:rPr>
-                    <w:noProof/>
-                    <w:webHidden/>
-                  </w:rPr>
-                  <w:fldChar w:fldCharType="end"/>
-                </w:r>
-              </w:hyperlink>
-            </w:p>
-            <w:p>
-              <w:pPr>
-                <w:pStyle w:val="TOC2"/>
-                <w:tabs>
-                  <w:tab w:val="right" w:leader="dot" w:pos="9016"/>
-                </w:tabs>
-                <w:rPr>
-                  <w:rFonts w:eastAsiaTheme="minorEastAsia"/>
-                  <w:noProof/>
-                  <w:sz w:val="24"/>
-                  <w:szCs w:val="24"/>
-                  <w:lang w:eastAsia="en-IE"/>
-                </w:rPr>
-              </w:pPr>
-              <w:hyperlink w:anchor="_Toc184296241" w:history="1">
-                <w:r>
-                  <w:rPr>
-                    <w:rStyle w:val="Hyperlink"/>
-                    <w:rFonts w:ascii="Times New Roman" w:hAnsi="Times New Roman" w:cs="Times New Roman"/>
-                    <w:b/>
-                    <w:bCs/>
-                    <w:noProof/>
-                  </w:rPr>
-                  <w:t>Patient Profile</w:t>
-                </w:r>
-                <w:r>
-                  <w:rPr>
-                    <w:noProof/>
-                    <w:webHidden/>
-                  </w:rPr>
-                  <w:tab/>
-                </w:r>
-                <w:r>
-                  <w:rPr>
-                    <w:noProof/>
-                    <w:webHidden/>
-                  </w:rPr>
-                  <w:fldChar w:fldCharType="begin"/>
-                </w:r>
-                <w:r>
-                  <w:rPr>
-                    <w:noProof/>
-                    <w:webHidden/>
-                  </w:rPr>
-                  <w:instrText xml:space="preserve"> PAGEREF _Toc184296241 \h </w:instrText>
+                  <w:instrText xml:space="preserve"> PAGEREF _Toc184322228 \h </w:instrText>
                 </w:r>
                 <w:r>
                   <w:rPr>
@@ -4606,7 +4531,7 @@
                   <w:lang w:eastAsia="en-IE"/>
                 </w:rPr>
               </w:pPr>
-              <w:hyperlink w:anchor="_Toc184296242" w:history="1">
+              <w:hyperlink w:anchor="_Toc184322229" w:history="1">
                 <w:r>
                   <w:rPr>
                     <w:rStyle w:val="Hyperlink"/>
@@ -4615,7 +4540,7 @@
                     <w:bCs/>
                     <w:noProof/>
                   </w:rPr>
-                  <w:t>Prototype GUI</w:t>
+                  <w:t>System Sequence Diagrams</w:t>
                 </w:r>
                 <w:r>
                   <w:rPr>
@@ -4636,7 +4561,7 @@
                     <w:noProof/>
                     <w:webHidden/>
                   </w:rPr>
-                  <w:instrText xml:space="preserve"> PAGEREF _Toc184296242 \h </w:instrText>
+                  <w:instrText xml:space="preserve"> PAGEREF _Toc184322229 \h </w:instrText>
                 </w:r>
                 <w:r>
                   <w:rPr>
@@ -4681,7 +4606,7 @@
                   <w:lang w:eastAsia="en-IE"/>
                 </w:rPr>
               </w:pPr>
-              <w:hyperlink w:anchor="_Toc184296243" w:history="1">
+              <w:hyperlink w:anchor="_Toc184322230" w:history="1">
                 <w:r>
                   <w:rPr>
                     <w:rStyle w:val="Hyperlink"/>
@@ -4690,7 +4615,7 @@
                     <w:bCs/>
                     <w:noProof/>
                   </w:rPr>
-                  <w:t>Main Menu</w:t>
+                  <w:t>Patient Profile</w:t>
                 </w:r>
                 <w:r>
                   <w:rPr>
@@ -4711,82 +4636,7 @@
                     <w:noProof/>
                     <w:webHidden/>
                   </w:rPr>
-                  <w:instrText xml:space="preserve"> PAGEREF _Toc184296243 \h </w:instrText>
-                </w:r>
-                <w:r>
-                  <w:rPr>
-                    <w:noProof/>
-                    <w:webHidden/>
-                  </w:rPr>
-                </w:r>
-                <w:r>
-                  <w:rPr>
-                    <w:noProof/>
-                    <w:webHidden/>
-                  </w:rPr>
-                  <w:fldChar w:fldCharType="separate"/>
-                </w:r>
-                <w:r>
-                  <w:rPr>
-                    <w:noProof/>
-                    <w:webHidden/>
-                  </w:rPr>
-                  <w:t>5</w:t>
-                </w:r>
-                <w:r>
-                  <w:rPr>
-                    <w:noProof/>
-                    <w:webHidden/>
-                  </w:rPr>
-                  <w:fldChar w:fldCharType="end"/>
-                </w:r>
-              </w:hyperlink>
-            </w:p>
-            <w:p>
-              <w:pPr>
-                <w:pStyle w:val="TOC2"/>
-                <w:tabs>
-                  <w:tab w:val="right" w:leader="dot" w:pos="9016"/>
-                </w:tabs>
-                <w:rPr>
-                  <w:rFonts w:eastAsiaTheme="minorEastAsia"/>
-                  <w:noProof/>
-                  <w:sz w:val="24"/>
-                  <w:szCs w:val="24"/>
-                  <w:lang w:eastAsia="en-IE"/>
-                </w:rPr>
-              </w:pPr>
-              <w:hyperlink w:anchor="_Toc184296244" w:history="1">
-                <w:r>
-                  <w:rPr>
-                    <w:rStyle w:val="Hyperlink"/>
-                    <w:rFonts w:ascii="Times New Roman" w:hAnsi="Times New Roman" w:cs="Times New Roman"/>
-                    <w:b/>
-                    <w:bCs/>
-                    <w:noProof/>
-                  </w:rPr>
-                  <w:t>Patient Profile Prototype</w:t>
-                </w:r>
-                <w:r>
-                  <w:rPr>
-                    <w:noProof/>
-                    <w:webHidden/>
-                  </w:rPr>
-                  <w:tab/>
-                </w:r>
-                <w:r>
-                  <w:rPr>
-                    <w:noProof/>
-                    <w:webHidden/>
-                  </w:rPr>
-                  <w:fldChar w:fldCharType="begin"/>
-                </w:r>
-                <w:r>
-                  <w:rPr>
-                    <w:noProof/>
-                    <w:webHidden/>
-                  </w:rPr>
-                  <w:instrText xml:space="preserve"> PAGEREF _Toc184296244 \h </w:instrText>
+                  <w:instrText xml:space="preserve"> PAGEREF _Toc184322230 \h </w:instrText>
                 </w:r>
                 <w:r>
                   <w:rPr>
@@ -4831,7 +4681,7 @@
                   <w:lang w:eastAsia="en-IE"/>
                 </w:rPr>
               </w:pPr>
-              <w:hyperlink w:anchor="_Toc184296245" w:history="1">
+              <w:hyperlink w:anchor="_Toc184322231" w:history="1">
                 <w:r>
                   <w:rPr>
                     <w:rStyle w:val="Hyperlink"/>
@@ -4840,7 +4690,7 @@
                     <w:bCs/>
                     <w:noProof/>
                   </w:rPr>
-                  <w:t>Database Design</w:t>
+                  <w:t>Prototype GUI Screens</w:t>
                 </w:r>
                 <w:r>
                   <w:rPr>
@@ -4861,7 +4711,7 @@
                     <w:noProof/>
                     <w:webHidden/>
                   </w:rPr>
-                  <w:instrText xml:space="preserve"> PAGEREF _Toc184296245 \h </w:instrText>
+                  <w:instrText xml:space="preserve"> PAGEREF _Toc184322231 \h </w:instrText>
                 </w:r>
                 <w:r>
                   <w:rPr>
@@ -4906,7 +4756,7 @@
                   <w:lang w:eastAsia="en-IE"/>
                 </w:rPr>
               </w:pPr>
-              <w:hyperlink w:anchor="_Toc184296246" w:history="1">
+              <w:hyperlink w:anchor="_Toc184322232" w:history="1">
                 <w:r>
                   <w:rPr>
                     <w:rStyle w:val="Hyperlink"/>
@@ -4915,7 +4765,7 @@
                     <w:bCs/>
                     <w:noProof/>
                   </w:rPr>
-                  <w:t>Patient Profile Table</w:t>
+                  <w:t>Main Menu</w:t>
                 </w:r>
                 <w:r>
                   <w:rPr>
@@ -4936,7 +4786,82 @@
                     <w:noProof/>
                     <w:webHidden/>
                   </w:rPr>
-                  <w:instrText xml:space="preserve"> PAGEREF _Toc184296246 \h </w:instrText>
+                  <w:instrText xml:space="preserve"> PAGEREF _Toc184322232 \h </w:instrText>
+                </w:r>
+                <w:r>
+                  <w:rPr>
+                    <w:noProof/>
+                    <w:webHidden/>
+                  </w:rPr>
+                </w:r>
+                <w:r>
+                  <w:rPr>
+                    <w:noProof/>
+                    <w:webHidden/>
+                  </w:rPr>
+                  <w:fldChar w:fldCharType="separate"/>
+                </w:r>
+                <w:r>
+                  <w:rPr>
+                    <w:noProof/>
+                    <w:webHidden/>
+                  </w:rPr>
+                  <w:t>6</w:t>
+                </w:r>
+                <w:r>
+                  <w:rPr>
+                    <w:noProof/>
+                    <w:webHidden/>
+                  </w:rPr>
+                  <w:fldChar w:fldCharType="end"/>
+                </w:r>
+              </w:hyperlink>
+            </w:p>
+            <w:p>
+              <w:pPr>
+                <w:pStyle w:val="TOC2"/>
+                <w:tabs>
+                  <w:tab w:val="right" w:leader="dot" w:pos="9016"/>
+                </w:tabs>
+                <w:rPr>
+                  <w:rFonts w:eastAsiaTheme="minorEastAsia"/>
+                  <w:noProof/>
+                  <w:sz w:val="24"/>
+                  <w:szCs w:val="24"/>
+                  <w:lang w:eastAsia="en-IE"/>
+                </w:rPr>
+              </w:pPr>
+              <w:hyperlink w:anchor="_Toc184322233" w:history="1">
+                <w:r>
+                  <w:rPr>
+                    <w:rStyle w:val="Hyperlink"/>
+                    <w:rFonts w:ascii="Times New Roman" w:hAnsi="Times New Roman" w:cs="Times New Roman"/>
+                    <w:b/>
+                    <w:bCs/>
+                    <w:noProof/>
+                  </w:rPr>
+                  <w:t>Patient Profile Prototype</w:t>
+                </w:r>
+                <w:r>
+                  <w:rPr>
+                    <w:noProof/>
+                    <w:webHidden/>
+                  </w:rPr>
+                  <w:tab/>
+                </w:r>
+                <w:r>
+                  <w:rPr>
+                    <w:noProof/>
+                    <w:webHidden/>
+                  </w:rPr>
+                  <w:fldChar w:fldCharType="begin"/>
+                </w:r>
+                <w:r>
+                  <w:rPr>
+                    <w:noProof/>
+                    <w:webHidden/>
+                  </w:rPr>
+                  <w:instrText xml:space="preserve"> PAGEREF _Toc184322233 \h </w:instrText>
                 </w:r>
                 <w:r>
                   <w:rPr>
@@ -4981,7 +4906,7 @@
                   <w:lang w:eastAsia="en-IE"/>
                 </w:rPr>
               </w:pPr>
-              <w:hyperlink w:anchor="_Toc184296247" w:history="1">
+              <w:hyperlink w:anchor="_Toc184322234" w:history="1">
                 <w:r>
                   <w:rPr>
                     <w:rStyle w:val="Hyperlink"/>
@@ -4990,7 +4915,7 @@
                     <w:bCs/>
                     <w:noProof/>
                   </w:rPr>
-                  <w:t>Detailed Use Cases</w:t>
+                  <w:t>Database Design</w:t>
                 </w:r>
                 <w:r>
                   <w:rPr>
@@ -5011,7 +4936,7 @@
                     <w:noProof/>
                     <w:webHidden/>
                   </w:rPr>
-                  <w:instrText xml:space="preserve"> PAGEREF _Toc184296247 \h </w:instrText>
+                  <w:instrText xml:space="preserve"> PAGEREF _Toc184322234 \h </w:instrText>
                 </w:r>
                 <w:r>
                   <w:rPr>
@@ -5056,7 +4981,7 @@
                   <w:lang w:eastAsia="en-IE"/>
                 </w:rPr>
               </w:pPr>
-              <w:hyperlink w:anchor="_Toc184296248" w:history="1">
+              <w:hyperlink w:anchor="_Toc184322235" w:history="1">
                 <w:r>
                   <w:rPr>
                     <w:rStyle w:val="Hyperlink"/>
@@ -5065,7 +4990,7 @@
                     <w:bCs/>
                     <w:noProof/>
                   </w:rPr>
-                  <w:t>Patient Profile Use Case</w:t>
+                  <w:t>Patient Profile Table</w:t>
                 </w:r>
                 <w:r>
                   <w:rPr>
@@ -5086,7 +5011,7 @@
                     <w:noProof/>
                     <w:webHidden/>
                   </w:rPr>
-                  <w:instrText xml:space="preserve"> PAGEREF _Toc184296248 \h </w:instrText>
+                  <w:instrText xml:space="preserve"> PAGEREF _Toc184322235 \h </w:instrText>
                 </w:r>
                 <w:r>
                   <w:rPr>
@@ -5118,6 +5043,231 @@
               </w:hyperlink>
             </w:p>
             <w:p>
+              <w:pPr>
+                <w:pStyle w:val="TOC1"/>
+                <w:tabs>
+                  <w:tab w:val="right" w:leader="dot" w:pos="9016"/>
+                </w:tabs>
+                <w:rPr>
+                  <w:rFonts w:eastAsiaTheme="minorEastAsia"/>
+                  <w:noProof/>
+                  <w:sz w:val="24"/>
+                  <w:szCs w:val="24"/>
+                  <w:lang w:eastAsia="en-IE"/>
+                </w:rPr>
+              </w:pPr>
+              <w:hyperlink w:anchor="_Toc184322236" w:history="1">
+                <w:r>
+                  <w:rPr>
+                    <w:rStyle w:val="Hyperlink"/>
+                    <w:rFonts w:ascii="Times New Roman" w:hAnsi="Times New Roman" w:cs="Times New Roman"/>
+                    <w:b/>
+                    <w:bCs/>
+                    <w:noProof/>
+                  </w:rPr>
+                  <w:t>Detailed Use Cases</w:t>
+                </w:r>
+                <w:r>
+                  <w:rPr>
+                    <w:noProof/>
+                    <w:webHidden/>
+                  </w:rPr>
+                  <w:tab/>
+                </w:r>
+                <w:r>
+                  <w:rPr>
+                    <w:noProof/>
+                    <w:webHidden/>
+                  </w:rPr>
+                  <w:fldChar w:fldCharType="begin"/>
+                </w:r>
+                <w:r>
+                  <w:rPr>
+                    <w:noProof/>
+                    <w:webHidden/>
+                  </w:rPr>
+                  <w:instrText xml:space="preserve"> PAGEREF _Toc184322236 \h </w:instrText>
+                </w:r>
+                <w:r>
+                  <w:rPr>
+                    <w:noProof/>
+                    <w:webHidden/>
+                  </w:rPr>
+                </w:r>
+                <w:r>
+                  <w:rPr>
+                    <w:noProof/>
+                    <w:webHidden/>
+                  </w:rPr>
+                  <w:fldChar w:fldCharType="separate"/>
+                </w:r>
+                <w:r>
+                  <w:rPr>
+                    <w:noProof/>
+                    <w:webHidden/>
+                  </w:rPr>
+                  <w:t>8</w:t>
+                </w:r>
+                <w:r>
+                  <w:rPr>
+                    <w:noProof/>
+                    <w:webHidden/>
+                  </w:rPr>
+                  <w:fldChar w:fldCharType="end"/>
+                </w:r>
+              </w:hyperlink>
+            </w:p>
+            <w:p>
+              <w:pPr>
+                <w:pStyle w:val="TOC2"/>
+                <w:tabs>
+                  <w:tab w:val="right" w:leader="dot" w:pos="9016"/>
+                </w:tabs>
+                <w:rPr>
+                  <w:rFonts w:eastAsiaTheme="minorEastAsia"/>
+                  <w:noProof/>
+                  <w:sz w:val="24"/>
+                  <w:szCs w:val="24"/>
+                  <w:lang w:eastAsia="en-IE"/>
+                </w:rPr>
+              </w:pPr>
+              <w:hyperlink w:anchor="_Toc184322237" w:history="1">
+                <w:r>
+                  <w:rPr>
+                    <w:rStyle w:val="Hyperlink"/>
+                    <w:rFonts w:ascii="Times New Roman" w:hAnsi="Times New Roman" w:cs="Times New Roman"/>
+                    <w:b/>
+                    <w:bCs/>
+                    <w:noProof/>
+                  </w:rPr>
+                  <w:t>Patient Profile Use Case</w:t>
+                </w:r>
+                <w:r>
+                  <w:rPr>
+                    <w:noProof/>
+                    <w:webHidden/>
+                  </w:rPr>
+                  <w:tab/>
+                </w:r>
+                <w:r>
+                  <w:rPr>
+                    <w:noProof/>
+                    <w:webHidden/>
+                  </w:rPr>
+                  <w:fldChar w:fldCharType="begin"/>
+                </w:r>
+                <w:r>
+                  <w:rPr>
+                    <w:noProof/>
+                    <w:webHidden/>
+                  </w:rPr>
+                  <w:instrText xml:space="preserve"> PAGEREF _Toc184322237 \h </w:instrText>
+                </w:r>
+                <w:r>
+                  <w:rPr>
+                    <w:noProof/>
+                    <w:webHidden/>
+                  </w:rPr>
+                </w:r>
+                <w:r>
+                  <w:rPr>
+                    <w:noProof/>
+                    <w:webHidden/>
+                  </w:rPr>
+                  <w:fldChar w:fldCharType="separate"/>
+                </w:r>
+                <w:r>
+                  <w:rPr>
+                    <w:noProof/>
+                    <w:webHidden/>
+                  </w:rPr>
+                  <w:t>8</w:t>
+                </w:r>
+                <w:r>
+                  <w:rPr>
+                    <w:noProof/>
+                    <w:webHidden/>
+                  </w:rPr>
+                  <w:fldChar w:fldCharType="end"/>
+                </w:r>
+              </w:hyperlink>
+            </w:p>
+            <w:p>
+              <w:pPr>
+                <w:pStyle w:val="TOC1"/>
+                <w:tabs>
+                  <w:tab w:val="right" w:leader="dot" w:pos="9016"/>
+                </w:tabs>
+                <w:rPr>
+                  <w:rFonts w:eastAsiaTheme="minorEastAsia"/>
+                  <w:noProof/>
+                  <w:sz w:val="24"/>
+                  <w:szCs w:val="24"/>
+                  <w:lang w:eastAsia="en-IE"/>
+                </w:rPr>
+              </w:pPr>
+              <w:hyperlink w:anchor="_Toc184322238" w:history="1">
+                <w:r>
+                  <w:rPr>
+                    <w:rStyle w:val="Hyperlink"/>
+                    <w:rFonts w:ascii="Times New Roman" w:hAnsi="Times New Roman" w:cs="Times New Roman"/>
+                    <w:b/>
+                    <w:bCs/>
+                    <w:noProof/>
+                  </w:rPr>
+                  <w:t>References</w:t>
+                </w:r>
+                <w:r>
+                  <w:rPr>
+                    <w:noProof/>
+                    <w:webHidden/>
+                  </w:rPr>
+                  <w:tab/>
+                </w:r>
+                <w:r>
+                  <w:rPr>
+                    <w:noProof/>
+                    <w:webHidden/>
+                  </w:rPr>
+                  <w:fldChar w:fldCharType="begin"/>
+                </w:r>
+                <w:r>
+                  <w:rPr>
+                    <w:noProof/>
+                    <w:webHidden/>
+                  </w:rPr>
+                  <w:instrText xml:space="preserve"> PAGEREF _Toc184322238 \h </w:instrText>
+                </w:r>
+                <w:r>
+                  <w:rPr>
+                    <w:noProof/>
+                    <w:webHidden/>
+                  </w:rPr>
+                </w:r>
+                <w:r>
+                  <w:rPr>
+                    <w:noProof/>
+                    <w:webHidden/>
+                  </w:rPr>
+                  <w:fldChar w:fldCharType="separate"/>
+                </w:r>
+                <w:r>
+                  <w:rPr>
+                    <w:noProof/>
+                    <w:webHidden/>
+                  </w:rPr>
+                  <w:t>10</w:t>
+                </w:r>
+                <w:r>
+                  <w:rPr>
+                    <w:noProof/>
+                    <w:webHidden/>
+                  </w:rPr>
+                  <w:fldChar w:fldCharType="end"/>
+                </w:r>
+              </w:hyperlink>
+            </w:p>
+            <w:p>
               <w:r>
                 <w:rPr>
                   <w:b/>
@@ -5129,6 +5279,567 @@
           </w:sdtContent>
         </w:sdt>
         <w:p>
+          <w:pPr>
+            <w:pStyle w:val="TOCHeading"/>
+            <w:rPr>
+              <w:rFonts w:ascii="Times New Roman" w:hAnsi="Times New Roman" w:cs="Times New Roman"/>
+              <w:b/>
+              <w:bCs/>
+              <w:lang w:val="en-IE"/>
+            </w:rPr>
+          </w:pPr>
+          <w:r>
+            <w:rPr>
+              <w:rFonts w:ascii="Times New Roman" w:hAnsi="Times New Roman" w:cs="Times New Roman"/>
+              <w:b/>
+              <w:bCs/>
+              <w:lang w:val="en-IE"/>
+            </w:rPr>
+            <w:t>Figure</w:t>
+          </w:r>
+          <w:r>
+            <w:rPr>
+              <w:rFonts w:ascii="Times New Roman" w:hAnsi="Times New Roman" w:cs="Times New Roman"/>
+              <w:b/>
+              <w:bCs/>
+              <w:lang w:val="en-IE"/>
+            </w:rPr>
+            <w:t xml:space="preserve"> </w:t>
+          </w:r>
+          <w:r>
+            <w:rPr>
+              <w:rFonts w:ascii="Times New Roman" w:hAnsi="Times New Roman" w:cs="Times New Roman"/>
+              <w:b/>
+              <w:bCs/>
+              <w:lang w:val="en-IE"/>
+            </w:rPr>
+            <w:t>Table</w:t>
+          </w:r>
+        </w:p>
+        <w:p>
+          <w:pPr>
+            <w:pStyle w:val="TableofFigures"/>
+            <w:tabs>
+              <w:tab w:val="right" w:leader="dot" w:pos="9016"/>
+            </w:tabs>
+            <w:rPr>
+              <w:rFonts w:eastAsiaTheme="minorEastAsia"/>
+              <w:noProof/>
+              <w:sz w:val="24"/>
+              <w:szCs w:val="24"/>
+              <w:lang w:eastAsia="en-IE"/>
+            </w:rPr>
+          </w:pPr>
+          <w:r>
+            <w:fldChar w:fldCharType="begin"/>
+          </w:r>
+          <w:r>
+            <w:instrText xml:space="preserve"> TOC \h \z \c "Figure" </w:instrText>
+          </w:r>
+          <w:r>
+            <w:fldChar w:fldCharType="separate"/>
+          </w:r>
+          <w:hyperlink w:anchor="_Toc184319000" w:history="1">
+            <w:r>
+              <w:rPr>
+                <w:rStyle w:val="Hyperlink"/>
+                <w:rFonts w:ascii="Times New Roman" w:hAnsi="Times New Roman" w:cs="Times New Roman"/>
+                <w:noProof/>
+              </w:rPr>
+              <w:t>Figure 1: System Architecture</w:t>
+            </w:r>
+            <w:r>
+              <w:rPr>
+                <w:noProof/>
+                <w:webHidden/>
+              </w:rPr>
+              <w:tab/>
+            </w:r>
+            <w:r>
+              <w:rPr>
+                <w:noProof/>
+                <w:webHidden/>
+              </w:rPr>
+              <w:fldChar w:fldCharType="begin"/>
+            </w:r>
+            <w:r>
+              <w:rPr>
+                <w:noProof/>
+                <w:webHidden/>
+              </w:rPr>
+              <w:instrText xml:space="preserve"> PAGEREF _Toc184319000 \h </w:instrText>
+            </w:r>
+            <w:r>
+              <w:rPr>
+                <w:noProof/>
+                <w:webHidden/>
+              </w:rPr>
+            </w:r>
+            <w:r>
+              <w:rPr>
+                <w:noProof/>
+                <w:webHidden/>
+              </w:rPr>
+              <w:fldChar w:fldCharType="separate"/>
+            </w:r>
+            <w:r>
+              <w:rPr>
+                <w:noProof/>
+                <w:webHidden/>
+              </w:rPr>
+              <w:t>3</w:t>
+            </w:r>
+            <w:r>
+              <w:rPr>
+                <w:noProof/>
+                <w:webHidden/>
+              </w:rPr>
+              <w:fldChar w:fldCharType="end"/>
+            </w:r>
+          </w:hyperlink>
+        </w:p>
+        <w:p>
+          <w:pPr>
+            <w:pStyle w:val="TableofFigures"/>
+            <w:tabs>
+              <w:tab w:val="right" w:leader="dot" w:pos="9016"/>
+            </w:tabs>
+            <w:rPr>
+              <w:rFonts w:eastAsiaTheme="minorEastAsia"/>
+              <w:noProof/>
+              <w:sz w:val="24"/>
+              <w:szCs w:val="24"/>
+              <w:lang w:eastAsia="en-IE"/>
+            </w:rPr>
+          </w:pPr>
+          <w:hyperlink w:anchor="_Toc184319001" w:history="1">
+            <w:r>
+              <w:rPr>
+                <w:rStyle w:val="Hyperlink"/>
+                <w:rFonts w:ascii="Times New Roman" w:hAnsi="Times New Roman" w:cs="Times New Roman"/>
+                <w:noProof/>
+              </w:rPr>
+              <w:t>Figure 2: Patient Profile Sequence Diagram</w:t>
+            </w:r>
+            <w:r>
+              <w:rPr>
+                <w:noProof/>
+                <w:webHidden/>
+              </w:rPr>
+              <w:tab/>
+            </w:r>
+            <w:r>
+              <w:rPr>
+                <w:noProof/>
+                <w:webHidden/>
+              </w:rPr>
+              <w:fldChar w:fldCharType="begin"/>
+            </w:r>
+            <w:r>
+              <w:rPr>
+                <w:noProof/>
+                <w:webHidden/>
+              </w:rPr>
+              <w:instrText xml:space="preserve"> PAGEREF _Toc184319001 \h </w:instrText>
+            </w:r>
+            <w:r>
+              <w:rPr>
+                <w:noProof/>
+                <w:webHidden/>
+              </w:rPr>
+            </w:r>
+            <w:r>
+              <w:rPr>
+                <w:noProof/>
+                <w:webHidden/>
+              </w:rPr>
+              <w:fldChar w:fldCharType="separate"/>
+            </w:r>
+            <w:r>
+              <w:rPr>
+                <w:noProof/>
+                <w:webHidden/>
+              </w:rPr>
+              <w:t>5</w:t>
+            </w:r>
+            <w:r>
+              <w:rPr>
+                <w:noProof/>
+                <w:webHidden/>
+              </w:rPr>
+              <w:fldChar w:fldCharType="end"/>
+            </w:r>
+          </w:hyperlink>
+        </w:p>
+        <w:p>
+          <w:pPr>
+            <w:pStyle w:val="TableofFigures"/>
+            <w:tabs>
+              <w:tab w:val="right" w:leader="dot" w:pos="9016"/>
+            </w:tabs>
+            <w:rPr>
+              <w:rFonts w:eastAsiaTheme="minorEastAsia"/>
+              <w:noProof/>
+              <w:sz w:val="24"/>
+              <w:szCs w:val="24"/>
+              <w:lang w:eastAsia="en-IE"/>
+            </w:rPr>
+          </w:pPr>
+          <w:hyperlink w:anchor="_Toc184319002" w:history="1">
+            <w:r>
+              <w:rPr>
+                <w:rStyle w:val="Hyperlink"/>
+                <w:rFonts w:ascii="Times New Roman" w:hAnsi="Times New Roman" w:cs="Times New Roman"/>
+                <w:noProof/>
+              </w:rPr>
+              <w:t>Figure 3: Main Menu</w:t>
+            </w:r>
+            <w:r>
+              <w:rPr>
+                <w:noProof/>
+                <w:webHidden/>
+              </w:rPr>
+              <w:tab/>
+            </w:r>
+            <w:r>
+              <w:rPr>
+                <w:noProof/>
+                <w:webHidden/>
+              </w:rPr>
+              <w:fldChar w:fldCharType="begin"/>
+            </w:r>
+            <w:r>
+              <w:rPr>
+                <w:noProof/>
+                <w:webHidden/>
+              </w:rPr>
+              <w:instrText xml:space="preserve"> PAGEREF _Toc184319002 \h </w:instrText>
+            </w:r>
+            <w:r>
+              <w:rPr>
+                <w:noProof/>
+                <w:webHidden/>
+              </w:rPr>
+            </w:r>
+            <w:r>
+              <w:rPr>
+                <w:noProof/>
+                <w:webHidden/>
+              </w:rPr>
+              <w:fldChar w:fldCharType="separate"/>
+            </w:r>
+            <w:r>
+              <w:rPr>
+                <w:noProof/>
+                <w:webHidden/>
+              </w:rPr>
+              <w:t>6</w:t>
+            </w:r>
+            <w:r>
+              <w:rPr>
+                <w:noProof/>
+                <w:webHidden/>
+              </w:rPr>
+              <w:fldChar w:fldCharType="end"/>
+            </w:r>
+          </w:hyperlink>
+        </w:p>
+        <w:p>
+          <w:pPr>
+            <w:pStyle w:val="TableofFigures"/>
+            <w:tabs>
+              <w:tab w:val="right" w:leader="dot" w:pos="9016"/>
+            </w:tabs>
+            <w:rPr>
+              <w:rFonts w:eastAsiaTheme="minorEastAsia"/>
+              <w:noProof/>
+              <w:sz w:val="24"/>
+              <w:szCs w:val="24"/>
+              <w:lang w:eastAsia="en-IE"/>
+            </w:rPr>
+          </w:pPr>
+          <w:hyperlink w:anchor="_Toc184319003" w:history="1">
+            <w:r>
+              <w:rPr>
+                <w:rStyle w:val="Hyperlink"/>
+                <w:rFonts w:ascii="Times New Roman" w:hAnsi="Times New Roman" w:cs="Times New Roman"/>
+                <w:noProof/>
+              </w:rPr>
+              <w:t>Figure 4: Patient Profile</w:t>
+            </w:r>
+            <w:r>
+              <w:rPr>
+                <w:noProof/>
+                <w:webHidden/>
+              </w:rPr>
+              <w:tab/>
+            </w:r>
+            <w:r>
+              <w:rPr>
+                <w:noProof/>
+                <w:webHidden/>
+              </w:rPr>
+              <w:fldChar w:fldCharType="begin"/>
+            </w:r>
+            <w:r>
+              <w:rPr>
+                <w:noProof/>
+                <w:webHidden/>
+              </w:rPr>
+              <w:instrText xml:space="preserve"> PAGEREF _Toc184319003 \h </w:instrText>
+            </w:r>
+            <w:r>
+              <w:rPr>
+                <w:noProof/>
+                <w:webHidden/>
+              </w:rPr>
+            </w:r>
+            <w:r>
+              <w:rPr>
+                <w:noProof/>
+                <w:webHidden/>
+              </w:rPr>
+              <w:fldChar w:fldCharType="separate"/>
+            </w:r>
+            <w:r>
+              <w:rPr>
+                <w:noProof/>
+                <w:webHidden/>
+              </w:rPr>
+              <w:t>6</w:t>
+            </w:r>
+            <w:r>
+              <w:rPr>
+                <w:noProof/>
+                <w:webHidden/>
+              </w:rPr>
+              <w:fldChar w:fldCharType="end"/>
+            </w:r>
+          </w:hyperlink>
+        </w:p>
+        <w:p>
+          <w:pPr>
+            <w:pStyle w:val="TableofFigures"/>
+            <w:tabs>
+              <w:tab w:val="right" w:leader="dot" w:pos="9016"/>
+            </w:tabs>
+            <w:rPr>
+              <w:rFonts w:eastAsiaTheme="minorEastAsia"/>
+              <w:noProof/>
+              <w:sz w:val="24"/>
+              <w:szCs w:val="24"/>
+              <w:lang w:eastAsia="en-IE"/>
+            </w:rPr>
+          </w:pPr>
+          <w:hyperlink w:anchor="_Toc184319004" w:history="1">
+            <w:r>
+              <w:rPr>
+                <w:rStyle w:val="Hyperlink"/>
+                <w:rFonts w:ascii="Times New Roman" w:hAnsi="Times New Roman" w:cs="Times New Roman"/>
+                <w:noProof/>
+              </w:rPr>
+              <w:t>Figure 5: Patient Profile Table</w:t>
+            </w:r>
+            <w:r>
+              <w:rPr>
+                <w:noProof/>
+                <w:webHidden/>
+              </w:rPr>
+              <w:tab/>
+            </w:r>
+            <w:r>
+              <w:rPr>
+                <w:noProof/>
+                <w:webHidden/>
+              </w:rPr>
+              <w:fldChar w:fldCharType="begin"/>
+            </w:r>
+            <w:r>
+              <w:rPr>
+                <w:noProof/>
+                <w:webHidden/>
+              </w:rPr>
+              <w:instrText xml:space="preserve"> PAGEREF _Toc184319004 \h </w:instrText>
+            </w:r>
+            <w:r>
+              <w:rPr>
+                <w:noProof/>
+                <w:webHidden/>
+              </w:rPr>
+            </w:r>
+            <w:r>
+              <w:rPr>
+                <w:noProof/>
+                <w:webHidden/>
+              </w:rPr>
+              <w:fldChar w:fldCharType="separate"/>
+            </w:r>
+            <w:r>
+              <w:rPr>
+                <w:noProof/>
+                <w:webHidden/>
+              </w:rPr>
+              <w:t>7</w:t>
+            </w:r>
+            <w:r>
+              <w:rPr>
+                <w:noProof/>
+                <w:webHidden/>
+              </w:rPr>
+              <w:fldChar w:fldCharType="end"/>
+            </w:r>
+          </w:hyperlink>
+        </w:p>
+        <w:p>
+          <w:pPr>
+            <w:pStyle w:val="TableofFigures"/>
+            <w:tabs>
+              <w:tab w:val="right" w:leader="dot" w:pos="9016"/>
+            </w:tabs>
+            <w:rPr>
+              <w:rFonts w:eastAsiaTheme="minorEastAsia"/>
+              <w:noProof/>
+              <w:sz w:val="24"/>
+              <w:szCs w:val="24"/>
+              <w:lang w:eastAsia="en-IE"/>
+            </w:rPr>
+          </w:pPr>
+          <w:hyperlink w:anchor="_Toc184319005" w:history="1">
+            <w:r>
+              <w:rPr>
+                <w:rStyle w:val="Hyperlink"/>
+                <w:rFonts w:ascii="Times New Roman" w:hAnsi="Times New Roman" w:cs="Times New Roman"/>
+                <w:noProof/>
+              </w:rPr>
+              <w:t>Figure 6: Example Patient Data</w:t>
+            </w:r>
+            <w:r>
+              <w:rPr>
+                <w:noProof/>
+                <w:webHidden/>
+              </w:rPr>
+              <w:tab/>
+            </w:r>
+            <w:r>
+              <w:rPr>
+                <w:noProof/>
+                <w:webHidden/>
+              </w:rPr>
+              <w:fldChar w:fldCharType="begin"/>
+            </w:r>
+            <w:r>
+              <w:rPr>
+                <w:noProof/>
+                <w:webHidden/>
+              </w:rPr>
+              <w:instrText xml:space="preserve"> PAGEREF _Toc184319005 \h </w:instrText>
+            </w:r>
+            <w:r>
+              <w:rPr>
+                <w:noProof/>
+                <w:webHidden/>
+              </w:rPr>
+            </w:r>
+            <w:r>
+              <w:rPr>
+                <w:noProof/>
+                <w:webHidden/>
+              </w:rPr>
+              <w:fldChar w:fldCharType="separate"/>
+            </w:r>
+            <w:r>
+              <w:rPr>
+                <w:noProof/>
+                <w:webHidden/>
+              </w:rPr>
+              <w:t>7</w:t>
+            </w:r>
+            <w:r>
+              <w:rPr>
+                <w:noProof/>
+                <w:webHidden/>
+              </w:rPr>
+              <w:fldChar w:fldCharType="end"/>
+            </w:r>
+          </w:hyperlink>
+        </w:p>
+        <w:p>
+          <w:pPr>
+            <w:pStyle w:val="TableofFigures"/>
+            <w:tabs>
+              <w:tab w:val="right" w:leader="dot" w:pos="9016"/>
+            </w:tabs>
+            <w:rPr>
+              <w:rFonts w:eastAsiaTheme="minorEastAsia"/>
+              <w:noProof/>
+              <w:sz w:val="24"/>
+              <w:szCs w:val="24"/>
+              <w:lang w:eastAsia="en-IE"/>
+            </w:rPr>
+          </w:pPr>
+          <w:hyperlink w:anchor="_Toc184319006" w:history="1">
+            <w:r>
+              <w:rPr>
+                <w:rStyle w:val="Hyperlink"/>
+                <w:rFonts w:ascii="Times New Roman" w:hAnsi="Times New Roman" w:cs="Times New Roman"/>
+                <w:noProof/>
+              </w:rPr>
+              <w:t>Figure 7: Patient Profile ER diagram</w:t>
+            </w:r>
+            <w:r>
+              <w:rPr>
+                <w:noProof/>
+                <w:webHidden/>
+              </w:rPr>
+              <w:tab/>
+            </w:r>
+            <w:r>
+              <w:rPr>
+                <w:noProof/>
+                <w:webHidden/>
+              </w:rPr>
+              <w:fldChar w:fldCharType="begin"/>
+            </w:r>
+            <w:r>
+              <w:rPr>
+                <w:noProof/>
+                <w:webHidden/>
+              </w:rPr>
+              <w:instrText xml:space="preserve"> PAGEREF _Toc184319006 \h </w:instrText>
+            </w:r>
+            <w:r>
+              <w:rPr>
+                <w:noProof/>
+                <w:webHidden/>
+              </w:rPr>
+            </w:r>
+            <w:r>
+              <w:rPr>
+                <w:noProof/>
+                <w:webHidden/>
+              </w:rPr>
+              <w:fldChar w:fldCharType="separate"/>
+            </w:r>
+            <w:r>
+              <w:rPr>
+                <w:noProof/>
+                <w:webHidden/>
+              </w:rPr>
+              <w:t>7</w:t>
+            </w:r>
+            <w:r>
+              <w:rPr>
+                <w:noProof/>
+                <w:webHidden/>
+              </w:rPr>
+              <w:fldChar w:fldCharType="end"/>
+            </w:r>
+          </w:hyperlink>
+        </w:p>
+        <w:p>
+          <w:r>
+            <w:fldChar w:fldCharType="end"/>
+          </w:r>
           <w:r>
             <w:br w:type="page"/>
           </w:r>
@@ -5145,7 +5856,7 @@
           <w:bCs/>
         </w:rPr>
       </w:pPr>
-      <w:bookmarkStart w:id="0" w:name="_Toc184296238"/>
+      <w:bookmarkStart w:id="0" w:name="_Toc184322226"/>
       <w:r>
         <w:rPr>
           <w:rFonts w:ascii="Times New Roman" w:hAnsi="Times New Roman" w:cs="Times New Roman"/>
@@ -5173,11 +5884,16 @@
         <w:rPr>
           <w:rFonts w:ascii="Times New Roman" w:hAnsi="Times New Roman" w:cs="Times New Roman"/>
         </w:rPr>
-        <w:t xml:space="preserve">The purpose of this design document is to outline key features of the Elderly Care Management System(ECMS). The document provides information relating to the design of the application. </w:t>
+        <w:t>The purpose of this design document is to outline key features of the Elderly Care Management System(ECMS). The document provides information relating to the design of the application.</w:t>
       </w:r>
     </w:p>
     <w:p>
       <w:pPr>
+        <w:pStyle w:val="ListParagraph"/>
+        <w:numPr>
+          <w:ilvl w:val="0"/>
+          <w:numId w:val="6"/>
+        </w:numPr>
         <w:jc w:val="both"/>
         <w:rPr>
           <w:rFonts w:ascii="Times New Roman" w:hAnsi="Times New Roman" w:cs="Times New Roman"/>
@@ -5187,11 +5903,46 @@
         <w:rPr>
           <w:rFonts w:ascii="Times New Roman" w:hAnsi="Times New Roman" w:cs="Times New Roman"/>
         </w:rPr>
-        <w:t>System Sequence Diagrams will be included in the document to illustrate the functionality of the features.</w:t>
+        <w:t xml:space="preserve">The System </w:t>
+      </w:r>
+      <w:r>
+        <w:rPr>
+          <w:rFonts w:ascii="Times New Roman" w:hAnsi="Times New Roman" w:cs="Times New Roman"/>
+        </w:rPr>
+        <w:t>A</w:t>
+      </w:r>
+      <w:r>
+        <w:rPr>
+          <w:rFonts w:ascii="Times New Roman" w:hAnsi="Times New Roman" w:cs="Times New Roman"/>
+        </w:rPr>
+        <w:t xml:space="preserve">rchitecture </w:t>
+      </w:r>
+      <w:r>
+        <w:rPr>
+          <w:rFonts w:ascii="Times New Roman" w:hAnsi="Times New Roman" w:cs="Times New Roman"/>
+        </w:rPr>
+        <w:t>D</w:t>
+      </w:r>
+      <w:r>
+        <w:rPr>
+          <w:rFonts w:ascii="Times New Roman" w:hAnsi="Times New Roman" w:cs="Times New Roman"/>
+        </w:rPr>
+        <w:t xml:space="preserve">iagram </w:t>
+      </w:r>
+      <w:r>
+        <w:rPr>
+          <w:rFonts w:ascii="Times New Roman" w:hAnsi="Times New Roman" w:cs="Times New Roman"/>
+        </w:rPr>
+        <w:t>that outlines the overall structure of the application</w:t>
       </w:r>
     </w:p>
     <w:p>
       <w:pPr>
+        <w:pStyle w:val="ListParagraph"/>
+        <w:numPr>
+          <w:ilvl w:val="0"/>
+          <w:numId w:val="6"/>
+        </w:numPr>
         <w:jc w:val="both"/>
         <w:rPr>
           <w:rFonts w:ascii="Times New Roman" w:hAnsi="Times New Roman" w:cs="Times New Roman"/>
@@ -5201,17 +5952,16 @@
         <w:rPr>
           <w:rFonts w:ascii="Times New Roman" w:hAnsi="Times New Roman" w:cs="Times New Roman"/>
         </w:rPr>
-        <w:t xml:space="preserve">GUI Prototype Screens will be </w:t>
-      </w:r>
-      <w:r>
-        <w:rPr>
-          <w:rFonts w:ascii="Times New Roman" w:hAnsi="Times New Roman" w:cs="Times New Roman"/>
-        </w:rPr>
-        <w:t>included.</w:t>
+        <w:t>System Sequence Diagrams will be included in the document to illustrate the functionality of the features.</w:t>
       </w:r>
     </w:p>
     <w:p>
       <w:pPr>
+        <w:pStyle w:val="ListParagraph"/>
+        <w:numPr>
+          <w:ilvl w:val="0"/>
+          <w:numId w:val="6"/>
+        </w:numPr>
         <w:jc w:val="both"/>
         <w:rPr>
           <w:rFonts w:ascii="Times New Roman" w:hAnsi="Times New Roman" w:cs="Times New Roman"/>
@@ -5221,17 +5971,83 @@
         <w:rPr>
           <w:rFonts w:ascii="Times New Roman" w:hAnsi="Times New Roman" w:cs="Times New Roman"/>
         </w:rPr>
-        <w:t>The database design will be included.</w:t>
-      </w:r>
-      <w:r>
-        <w:rPr>
-          <w:rFonts w:ascii="Times New Roman" w:hAnsi="Times New Roman" w:cs="Times New Roman"/>
-        </w:rPr>
-        <w:t xml:space="preserve"> </w:t>
+        <w:t>GUI Prototype Screens</w:t>
+      </w:r>
+      <w:r>
+        <w:rPr>
+          <w:rFonts w:ascii="Times New Roman" w:hAnsi="Times New Roman" w:cs="Times New Roman"/>
+        </w:rPr>
+        <w:t>.</w:t>
       </w:r>
     </w:p>
     <w:p>
       <w:pPr>
+        <w:pStyle w:val="ListParagraph"/>
+        <w:numPr>
+          <w:ilvl w:val="0"/>
+          <w:numId w:val="6"/>
+        </w:numPr>
+        <w:jc w:val="both"/>
+        <w:rPr>
+          <w:rFonts w:ascii="Times New Roman" w:hAnsi="Times New Roman" w:cs="Times New Roman"/>
+        </w:rPr>
+      </w:pPr>
+      <w:r>
+        <w:rPr>
+          <w:rFonts w:ascii="Times New Roman" w:hAnsi="Times New Roman" w:cs="Times New Roman"/>
+        </w:rPr>
+        <w:t>The</w:t>
+      </w:r>
+      <w:r>
+        <w:rPr>
+          <w:rFonts w:ascii="Times New Roman" w:hAnsi="Times New Roman" w:cs="Times New Roman"/>
+        </w:rPr>
+        <w:t xml:space="preserve"> </w:t>
+      </w:r>
+      <w:r>
+        <w:rPr>
+          <w:rFonts w:ascii="Times New Roman" w:hAnsi="Times New Roman" w:cs="Times New Roman"/>
+        </w:rPr>
+        <w:t>D</w:t>
+      </w:r>
+      <w:r>
+        <w:rPr>
+          <w:rFonts w:ascii="Times New Roman" w:hAnsi="Times New Roman" w:cs="Times New Roman"/>
+        </w:rPr>
+        <w:t xml:space="preserve">atabase </w:t>
+      </w:r>
+      <w:r>
+        <w:rPr>
+          <w:rFonts w:ascii="Times New Roman" w:hAnsi="Times New Roman" w:cs="Times New Roman"/>
+        </w:rPr>
+        <w:t>D</w:t>
+      </w:r>
+      <w:r>
+        <w:rPr>
+          <w:rFonts w:ascii="Times New Roman" w:hAnsi="Times New Roman" w:cs="Times New Roman"/>
+        </w:rPr>
+        <w:t xml:space="preserve">esign to illustrate how the data is organised and managed </w:t>
+      </w:r>
+      <w:r>
+        <w:rPr>
+          <w:rFonts w:ascii="Times New Roman" w:hAnsi="Times New Roman" w:cs="Times New Roman"/>
+        </w:rPr>
+        <w:t>.</w:t>
+      </w:r>
+      <w:r>
+        <w:rPr>
+          <w:rFonts w:ascii="Times New Roman" w:hAnsi="Times New Roman" w:cs="Times New Roman"/>
+        </w:rPr>
+        <w:t xml:space="preserve"> </w:t>
+      </w:r>
+    </w:p>
+    <w:p>
+      <w:pPr>
+        <w:pStyle w:val="ListParagraph"/>
+        <w:numPr>
+          <w:ilvl w:val="0"/>
+          <w:numId w:val="6"/>
+        </w:numPr>
         <w:jc w:val="both"/>
         <w:rPr>
           <w:rFonts w:ascii="Times New Roman" w:hAnsi="Times New Roman" w:cs="Times New Roman"/>
@@ -5267,7 +6083,7 @@
           <w:bCs/>
         </w:rPr>
       </w:pPr>
-      <w:bookmarkStart w:id="1" w:name="_Toc184296239"/>
+      <w:bookmarkStart w:id="1" w:name="_Toc184322227"/>
       <w:r>
         <w:rPr>
           <w:rFonts w:ascii="Times New Roman" w:hAnsi="Times New Roman" w:cs="Times New Roman"/>
@@ -5275,28 +6091,110 @@
           <w:bCs/>
         </w:rPr>
         <w:lastRenderedPageBreak/>
-        <w:t>Technologies &amp; Tools</w:t>
+        <w:t>System Architecture</w:t>
       </w:r>
       <w:bookmarkEnd w:id="1"/>
     </w:p>
     <w:p/>
     <w:p>
       <w:pPr>
-        <w:jc w:val="both"/>
-        <w:rPr>
-          <w:rFonts w:ascii="Times New Roman" w:hAnsi="Times New Roman" w:cs="Times New Roman"/>
-        </w:rPr>
+        <w:keepNext/>
+        <w:jc w:val="center"/>
       </w:pPr>
       <w:r>
-        <w:rPr>
-          <w:rFonts w:ascii="Times New Roman" w:hAnsi="Times New Roman" w:cs="Times New Roman"/>
-        </w:rPr>
-        <w:t>This project uses multiple “technologies and tools” this section of the document outlines the technologies and tools used this includes: Jupyter Notebook, Cryptography Library, Maria DB.</w:t>
+        <w:drawing>
+          <wp:inline distT="0" distB="0" distL="0" distR="0" wp14:anchorId="2E28842F" wp14:editId="04344E91">
+            <wp:extent cx="3819525" cy="4876800"/>
+            <wp:effectExtent l="0" t="0" r="9525" b="0"/>
+            <wp:docPr id="1728021221" name="Picture 1" descr="A diagram of a computer&#10;&#10;Description automatically generated"/>
+            <wp:cNvGraphicFramePr>
+              <a:graphicFrameLocks xmlns:a="http://schemas.openxmlformats.org/drawingml/2006/main" noChangeAspect="1"/>
+            </wp:cNvGraphicFramePr>
+            <a:graphic xmlns:a="http://schemas.openxmlformats.org/drawingml/2006/main">
+              <a:graphicData uri="http://schemas.openxmlformats.org/drawingml/2006/picture">
+                <pic:pic xmlns:pic="http://schemas.openxmlformats.org/drawingml/2006/picture">
+                  <pic:nvPicPr>
+                    <pic:cNvPr id="1728021221" name="Picture 1" descr="A diagram of a computer&#10;&#10;Description automatically generated"/>
+                    <pic:cNvPicPr/>
+                  </pic:nvPicPr>
+                  <pic:blipFill>
+                    <a:blip r:embed="rId10"/>
+                    <a:stretch>
+                      <a:fillRect/>
+                    </a:stretch>
+                  </pic:blipFill>
+                  <pic:spPr>
+                    <a:xfrm>
+                      <a:off x="0" y="0"/>
+                      <a:ext cx="3820058" cy="4877481"/>
+                    </a:xfrm>
+                    <a:prstGeom prst="rect">
+                      <a:avLst/>
+                    </a:prstGeom>
+                  </pic:spPr>
+                </pic:pic>
+              </a:graphicData>
+            </a:graphic>
+          </wp:inline>
+        </w:drawing>
       </w:r>
     </w:p>
     <w:p>
       <w:pPr>
-        <w:jc w:val="both"/>
+        <w:pStyle w:val="Caption"/>
+        <w:jc w:val="center"/>
+        <w:rPr>
+          <w:rFonts w:ascii="Times New Roman" w:hAnsi="Times New Roman" w:cs="Times New Roman"/>
+        </w:rPr>
+      </w:pPr>
+      <w:bookmarkStart w:id="2" w:name="_Toc184319000"/>
+      <w:r>
+        <w:rPr>
+          <w:rFonts w:ascii="Times New Roman" w:hAnsi="Times New Roman" w:cs="Times New Roman"/>
+        </w:rPr>
+        <w:t xml:space="preserve">Figure </w:t>
+      </w:r>
+      <w:r>
+        <w:rPr>
+          <w:rFonts w:ascii="Times New Roman" w:hAnsi="Times New Roman" w:cs="Times New Roman"/>
+        </w:rPr>
+        <w:fldChar w:fldCharType="begin"/>
+      </w:r>
+      <w:r>
+        <w:rPr>
+          <w:rFonts w:ascii="Times New Roman" w:hAnsi="Times New Roman" w:cs="Times New Roman"/>
+        </w:rPr>
+        <w:instrText xml:space="preserve"> SEQ Figure \* ARABIC </w:instrText>
+      </w:r>
+      <w:r>
+        <w:rPr>
+          <w:rFonts w:ascii="Times New Roman" w:hAnsi="Times New Roman" w:cs="Times New Roman"/>
+        </w:rPr>
+        <w:fldChar w:fldCharType="separate"/>
+      </w:r>
+      <w:r>
+        <w:rPr>
+          <w:rFonts w:ascii="Times New Roman" w:hAnsi="Times New Roman" w:cs="Times New Roman"/>
+          <w:noProof/>
+        </w:rPr>
+        <w:t>1</w:t>
+      </w:r>
+      <w:r>
+        <w:rPr>
+          <w:rFonts w:ascii="Times New Roman" w:hAnsi="Times New Roman" w:cs="Times New Roman"/>
+        </w:rPr>
+        <w:fldChar w:fldCharType="end"/>
+      </w:r>
+      <w:r>
+        <w:rPr>
+          <w:rFonts w:ascii="Times New Roman" w:hAnsi="Times New Roman" w:cs="Times New Roman"/>
+        </w:rPr>
+        <w:t>: System Architecture</w:t>
+      </w:r>
+      <w:bookmarkEnd w:id="2"/>
+    </w:p>
+    <w:p>
+      <w:pPr>
         <w:rPr>
           <w:rFonts w:ascii="Times New Roman" w:hAnsi="Times New Roman" w:cs="Times New Roman"/>
         </w:rPr>
@@ -5306,125 +6204,380 @@
       <w:pPr>
         <w:rPr>
           <w:rFonts w:ascii="Times New Roman" w:hAnsi="Times New Roman" w:cs="Times New Roman"/>
-          <w:b/>
-          <w:bCs/>
         </w:rPr>
       </w:pPr>
       <w:r>
         <w:rPr>
           <w:rFonts w:ascii="Times New Roman" w:hAnsi="Times New Roman" w:cs="Times New Roman"/>
-          <w:b/>
-          <w:bCs/>
-        </w:rPr>
-        <w:t>Jupyter Notebook</w:t>
-      </w:r>
-    </w:p>
-    <w:p>
-      <w:pPr>
-        <w:rPr>
-          <w:rFonts w:ascii="Times New Roman" w:hAnsi="Times New Roman" w:cs="Times New Roman"/>
-        </w:rPr>
-      </w:pPr>
-      <w:r>
-        <w:rPr>
-          <w:rFonts w:ascii="Times New Roman" w:hAnsi="Times New Roman" w:cs="Times New Roman"/>
-        </w:rPr>
-        <w:t>Jupyter Notebook is utilized for prototyping and data exploration of the early phases of the project. This is particularly useful for testing database queries, experimenting with data encryption methods, and visualizing data.</w:t>
-      </w:r>
-    </w:p>
-    <w:p>
-      <w:pPr>
-        <w:rPr>
-          <w:rFonts w:ascii="Times New Roman" w:hAnsi="Times New Roman" w:cs="Times New Roman"/>
-        </w:rPr>
-      </w:pPr>
-    </w:p>
-    <w:p>
-      <w:pPr>
-        <w:rPr>
-          <w:rFonts w:ascii="Times New Roman" w:hAnsi="Times New Roman" w:cs="Times New Roman"/>
-          <w:b/>
-          <w:bCs/>
-        </w:rPr>
-      </w:pPr>
-      <w:r>
-        <w:rPr>
-          <w:rFonts w:ascii="Times New Roman" w:hAnsi="Times New Roman" w:cs="Times New Roman"/>
-          <w:b/>
-          <w:bCs/>
-        </w:rPr>
-        <w:t>Cryptography Library</w:t>
-      </w:r>
-    </w:p>
-    <w:p>
-      <w:pPr>
-        <w:jc w:val="both"/>
-        <w:rPr>
-          <w:rFonts w:ascii="Times New Roman" w:hAnsi="Times New Roman" w:cs="Times New Roman"/>
-        </w:rPr>
-      </w:pPr>
-      <w:r>
-        <w:rPr>
-          <w:rFonts w:ascii="Times New Roman" w:hAnsi="Times New Roman" w:cs="Times New Roman"/>
-        </w:rPr>
-        <w:t>The cryptography library is crucial to ensure data security within the application. This library was used to encrypt data and decrypt data providing robust protection for sensitive information handled by the system.</w:t>
-      </w:r>
-    </w:p>
-    <w:p>
-      <w:pPr>
-        <w:rPr>
-          <w:rFonts w:ascii="Times New Roman" w:hAnsi="Times New Roman" w:cs="Times New Roman"/>
-        </w:rPr>
-      </w:pPr>
-    </w:p>
-    <w:p>
-      <w:pPr>
-        <w:rPr>
-          <w:rFonts w:ascii="Times New Roman" w:hAnsi="Times New Roman" w:cs="Times New Roman"/>
-          <w:b/>
-          <w:bCs/>
-        </w:rPr>
-      </w:pPr>
-      <w:r>
-        <w:rPr>
-          <w:rFonts w:ascii="Times New Roman" w:hAnsi="Times New Roman" w:cs="Times New Roman"/>
-          <w:b/>
-          <w:bCs/>
-        </w:rPr>
-        <w:t>MariaDB</w:t>
-      </w:r>
-    </w:p>
-    <w:p>
-      <w:pPr>
-        <w:rPr>
-          <w:rFonts w:ascii="Times New Roman" w:hAnsi="Times New Roman" w:cs="Times New Roman"/>
-        </w:rPr>
-      </w:pPr>
-      <w:r>
-        <w:rPr>
-          <w:rFonts w:ascii="Times New Roman" w:hAnsi="Times New Roman" w:cs="Times New Roman"/>
-        </w:rPr>
-        <w:t>MariaDB was selected as the database management system to store and manage data throughout the development of this project.</w:t>
-      </w:r>
-      <w:r>
-        <w:rPr>
-          <w:rFonts w:ascii="Times New Roman" w:hAnsi="Times New Roman" w:cs="Times New Roman"/>
-        </w:rPr>
-        <w:t xml:space="preserve"> This was chosen as it has been reliable in the for previous projects.</w:t>
-      </w:r>
-    </w:p>
-    <w:p>
-      <w:r>
-        <w:rPr>
-          <w:rFonts w:ascii="Times New Roman" w:hAnsi="Times New Roman" w:cs="Times New Roman"/>
-        </w:rPr>
-        <w:br/>
+        </w:rPr>
+        <w:t xml:space="preserve">This system architecture diagram for the Elderly Care Management System </w:t>
+      </w:r>
+      <w:r>
+        <w:rPr>
+          <w:rFonts w:ascii="Times New Roman" w:hAnsi="Times New Roman" w:cs="Times New Roman"/>
+        </w:rPr>
+        <w:t>illustrates</w:t>
+      </w:r>
+      <w:r>
+        <w:rPr>
+          <w:rFonts w:ascii="Times New Roman" w:hAnsi="Times New Roman" w:cs="Times New Roman"/>
+        </w:rPr>
+        <w:t xml:space="preserve"> the overall structure </w:t>
+      </w:r>
+      <w:r>
+        <w:rPr>
+          <w:rFonts w:ascii="Times New Roman" w:hAnsi="Times New Roman" w:cs="Times New Roman"/>
+        </w:rPr>
+        <w:t xml:space="preserve">of the project. This diagram contains the database that stores all data which is safe guarded by encryption and decryption.  </w:t>
+      </w:r>
+      <w:r>
+        <w:rPr>
+          <w:rFonts w:ascii="Times New Roman" w:hAnsi="Times New Roman" w:cs="Times New Roman"/>
+        </w:rPr>
+        <w:t xml:space="preserve">The main interface accessible by both Admin and Carer. </w:t>
       </w:r>
     </w:p>
     <w:p/>
     <w:p/>
     <w:p/>
     <w:p/>
+    <w:p/>
+    <w:p/>
+    <w:p/>
+    <w:p>
+      <w:pPr>
+        <w:pStyle w:val="Heading1"/>
+        <w:jc w:val="center"/>
+        <w:rPr>
+          <w:rFonts w:ascii="Times New Roman" w:hAnsi="Times New Roman" w:cs="Times New Roman"/>
+          <w:b/>
+          <w:bCs/>
+        </w:rPr>
+      </w:pPr>
+      <w:bookmarkStart w:id="3" w:name="_Toc184322228"/>
+      <w:r>
+        <w:rPr>
+          <w:rFonts w:ascii="Times New Roman" w:hAnsi="Times New Roman" w:cs="Times New Roman"/>
+          <w:b/>
+          <w:bCs/>
+        </w:rPr>
+        <w:lastRenderedPageBreak/>
+        <w:t>Technologies &amp; Tools</w:t>
+      </w:r>
+      <w:bookmarkEnd w:id="3"/>
+    </w:p>
+    <w:p/>
+    <w:p>
+      <w:pPr>
+        <w:jc w:val="both"/>
+        <w:rPr>
+          <w:rFonts w:ascii="Times New Roman" w:hAnsi="Times New Roman" w:cs="Times New Roman"/>
+        </w:rPr>
+      </w:pPr>
+      <w:r>
+        <w:rPr>
+          <w:rFonts w:ascii="Times New Roman" w:hAnsi="Times New Roman" w:cs="Times New Roman"/>
+        </w:rPr>
+        <w:t>This project uses multiple “technologies and tools”</w:t>
+      </w:r>
+      <w:r>
+        <w:rPr>
+          <w:rFonts w:ascii="Times New Roman" w:hAnsi="Times New Roman" w:cs="Times New Roman"/>
+        </w:rPr>
+        <w:t>.</w:t>
+      </w:r>
+      <w:r>
+        <w:rPr>
+          <w:rFonts w:ascii="Times New Roman" w:hAnsi="Times New Roman" w:cs="Times New Roman"/>
+        </w:rPr>
+        <w:t xml:space="preserve"> </w:t>
+      </w:r>
+      <w:r>
+        <w:rPr>
+          <w:rFonts w:ascii="Times New Roman" w:hAnsi="Times New Roman" w:cs="Times New Roman"/>
+        </w:rPr>
+        <w:t>T</w:t>
+      </w:r>
+      <w:r>
+        <w:rPr>
+          <w:rFonts w:ascii="Times New Roman" w:hAnsi="Times New Roman" w:cs="Times New Roman"/>
+        </w:rPr>
+        <w:t>his section of the document outlines the technologies and tools used: Jupyter Notebook, Cryptography Library, Maria DB</w:t>
+      </w:r>
+      <w:r>
+        <w:rPr>
+          <w:rFonts w:ascii="Times New Roman" w:hAnsi="Times New Roman" w:cs="Times New Roman"/>
+        </w:rPr>
+        <w:t>, Python and Django</w:t>
+      </w:r>
+      <w:r>
+        <w:rPr>
+          <w:rFonts w:ascii="Times New Roman" w:hAnsi="Times New Roman" w:cs="Times New Roman"/>
+        </w:rPr>
+        <w:t>.</w:t>
+      </w:r>
+    </w:p>
+    <w:p>
+      <w:pPr>
+        <w:jc w:val="both"/>
+        <w:rPr>
+          <w:rFonts w:ascii="Times New Roman" w:hAnsi="Times New Roman" w:cs="Times New Roman"/>
+        </w:rPr>
+      </w:pPr>
+    </w:p>
+    <w:p>
+      <w:pPr>
+        <w:rPr>
+          <w:rFonts w:ascii="Times New Roman" w:hAnsi="Times New Roman" w:cs="Times New Roman"/>
+          <w:b/>
+          <w:bCs/>
+        </w:rPr>
+      </w:pPr>
+      <w:r>
+        <w:rPr>
+          <w:rFonts w:ascii="Times New Roman" w:hAnsi="Times New Roman" w:cs="Times New Roman"/>
+          <w:b/>
+          <w:bCs/>
+        </w:rPr>
+        <w:t>Jupyter Notebook</w:t>
+      </w:r>
+    </w:p>
+    <w:p>
+      <w:pPr>
+        <w:rPr>
+          <w:rFonts w:ascii="Times New Roman" w:hAnsi="Times New Roman" w:cs="Times New Roman"/>
+        </w:rPr>
+      </w:pPr>
+      <w:r>
+        <w:rPr>
+          <w:rFonts w:ascii="Times New Roman" w:hAnsi="Times New Roman" w:cs="Times New Roman"/>
+        </w:rPr>
+        <w:t>Jupyter Notebook is utilized for prototyping and data exploration of the early phases of the project. This is particularly useful for testing database queries, experimenting with data encryption methods, and visualizing data.</w:t>
+      </w:r>
+    </w:p>
+    <w:p>
+      <w:pPr>
+        <w:rPr>
+          <w:rFonts w:ascii="Times New Roman" w:hAnsi="Times New Roman" w:cs="Times New Roman"/>
+        </w:rPr>
+      </w:pPr>
+    </w:p>
+    <w:p>
+      <w:pPr>
+        <w:rPr>
+          <w:rFonts w:ascii="Times New Roman" w:hAnsi="Times New Roman" w:cs="Times New Roman"/>
+          <w:b/>
+          <w:bCs/>
+        </w:rPr>
+      </w:pPr>
+      <w:r>
+        <w:rPr>
+          <w:rFonts w:ascii="Times New Roman" w:hAnsi="Times New Roman" w:cs="Times New Roman"/>
+          <w:b/>
+          <w:bCs/>
+        </w:rPr>
+        <w:t>Cryptography Library</w:t>
+      </w:r>
+    </w:p>
+    <w:p>
+      <w:pPr>
+        <w:jc w:val="both"/>
+        <w:rPr>
+          <w:rFonts w:ascii="Times New Roman" w:hAnsi="Times New Roman" w:cs="Times New Roman"/>
+        </w:rPr>
+      </w:pPr>
+      <w:r>
+        <w:rPr>
+          <w:rFonts w:ascii="Times New Roman" w:hAnsi="Times New Roman" w:cs="Times New Roman"/>
+        </w:rPr>
+        <w:t>The cryptography library is crucial to ensure data security within the application. This library was used to encrypt data and decrypt data providing robust protection for sensitive information handled by the system.</w:t>
+      </w:r>
+    </w:p>
+    <w:p>
+      <w:pPr>
+        <w:rPr>
+          <w:rFonts w:ascii="Times New Roman" w:hAnsi="Times New Roman" w:cs="Times New Roman"/>
+        </w:rPr>
+      </w:pPr>
+    </w:p>
+    <w:p>
+      <w:pPr>
+        <w:rPr>
+          <w:rFonts w:ascii="Times New Roman" w:hAnsi="Times New Roman" w:cs="Times New Roman"/>
+          <w:b/>
+          <w:bCs/>
+        </w:rPr>
+      </w:pPr>
+      <w:bookmarkStart w:id="4" w:name="_Hlk184320646"/>
+      <w:r>
+        <w:rPr>
+          <w:rFonts w:ascii="Times New Roman" w:hAnsi="Times New Roman" w:cs="Times New Roman"/>
+          <w:b/>
+          <w:bCs/>
+        </w:rPr>
+        <w:t>MariaDB</w:t>
+      </w:r>
+    </w:p>
+    <w:bookmarkEnd w:id="4"/>
+    <w:p>
+      <w:pPr>
+        <w:rPr>
+          <w:rFonts w:ascii="Times New Roman" w:hAnsi="Times New Roman" w:cs="Times New Roman"/>
+        </w:rPr>
+      </w:pPr>
+      <w:r>
+        <w:rPr>
+          <w:rFonts w:ascii="Times New Roman" w:hAnsi="Times New Roman" w:cs="Times New Roman"/>
+        </w:rPr>
+        <w:t>MariaDB was selected as the database management system to store and manage data throughout the development of this project.</w:t>
+      </w:r>
+      <w:r>
+        <w:rPr>
+          <w:rFonts w:ascii="Times New Roman" w:hAnsi="Times New Roman" w:cs="Times New Roman"/>
+        </w:rPr>
+        <w:t xml:space="preserve"> This was chosen as it has been reliable in previous projects.</w:t>
+      </w:r>
+    </w:p>
+    <w:p/>
+    <w:p>
+      <w:pPr>
+        <w:rPr>
+          <w:rFonts w:ascii="Times New Roman" w:hAnsi="Times New Roman" w:cs="Times New Roman"/>
+          <w:b/>
+          <w:bCs/>
+        </w:rPr>
+      </w:pPr>
+      <w:r>
+        <w:rPr>
+          <w:rFonts w:ascii="Times New Roman" w:hAnsi="Times New Roman" w:cs="Times New Roman"/>
+          <w:b/>
+          <w:bCs/>
+        </w:rPr>
+        <w:t>Python</w:t>
+      </w:r>
+    </w:p>
+    <w:p>
+      <w:pPr>
+        <w:rPr>
+          <w:rFonts w:ascii="Times New Roman" w:hAnsi="Times New Roman" w:cs="Times New Roman"/>
+        </w:rPr>
+      </w:pPr>
+      <w:r>
+        <w:rPr>
+          <w:rFonts w:ascii="Times New Roman" w:hAnsi="Times New Roman" w:cs="Times New Roman"/>
+        </w:rPr>
+        <w:t xml:space="preserve">Python </w:t>
+      </w:r>
+      <w:r>
+        <w:rPr>
+          <w:rFonts w:ascii="Times New Roman" w:hAnsi="Times New Roman" w:cs="Times New Roman"/>
+        </w:rPr>
+        <w:t>will be</w:t>
+      </w:r>
+      <w:r>
+        <w:rPr>
+          <w:rFonts w:ascii="Times New Roman" w:hAnsi="Times New Roman" w:cs="Times New Roman"/>
+        </w:rPr>
+        <w:t xml:space="preserve"> the core language used in </w:t>
+      </w:r>
+      <w:r>
+        <w:rPr>
+          <w:rFonts w:ascii="Times New Roman" w:hAnsi="Times New Roman" w:cs="Times New Roman"/>
+        </w:rPr>
+        <w:t xml:space="preserve">this </w:t>
+      </w:r>
+      <w:r>
+        <w:rPr>
+          <w:rFonts w:ascii="Times New Roman" w:hAnsi="Times New Roman" w:cs="Times New Roman"/>
+        </w:rPr>
+        <w:t xml:space="preserve">project, helping with backend tasks, handling data, and connecting different parts of </w:t>
+      </w:r>
+      <w:r>
+        <w:rPr>
+          <w:rFonts w:ascii="Times New Roman" w:hAnsi="Times New Roman" w:cs="Times New Roman"/>
+        </w:rPr>
+        <w:t xml:space="preserve">this </w:t>
+      </w:r>
+      <w:r>
+        <w:rPr>
+          <w:rFonts w:ascii="Times New Roman" w:hAnsi="Times New Roman" w:cs="Times New Roman"/>
+        </w:rPr>
+        <w:t>system. It has many libraries that make it easy to wor</w:t>
+      </w:r>
+      <w:r>
+        <w:rPr>
+          <w:rFonts w:ascii="Times New Roman" w:hAnsi="Times New Roman" w:cs="Times New Roman"/>
+        </w:rPr>
+        <w:t>k</w:t>
+      </w:r>
+      <w:r>
+        <w:rPr>
+          <w:rFonts w:ascii="Times New Roman" w:hAnsi="Times New Roman" w:cs="Times New Roman"/>
+        </w:rPr>
+        <w:t>.</w:t>
+      </w:r>
+    </w:p>
+    <w:p>
+      <w:pPr>
+        <w:rPr>
+          <w:rFonts w:ascii="Times New Roman" w:hAnsi="Times New Roman" w:cs="Times New Roman"/>
+        </w:rPr>
+      </w:pPr>
+    </w:p>
+    <w:p>
+      <w:pPr>
+        <w:rPr>
+          <w:rFonts w:ascii="Times New Roman" w:hAnsi="Times New Roman" w:cs="Times New Roman"/>
+          <w:b/>
+          <w:bCs/>
+        </w:rPr>
+      </w:pPr>
+      <w:r>
+        <w:rPr>
+          <w:rFonts w:ascii="Times New Roman" w:hAnsi="Times New Roman" w:cs="Times New Roman"/>
+          <w:b/>
+          <w:bCs/>
+        </w:rPr>
+        <w:t>Django</w:t>
+      </w:r>
+    </w:p>
+    <w:p>
+      <w:pPr>
+        <w:rPr>
+          <w:rFonts w:ascii="Times New Roman" w:hAnsi="Times New Roman" w:cs="Times New Roman"/>
+        </w:rPr>
+      </w:pPr>
+      <w:r>
+        <w:rPr>
+          <w:rFonts w:ascii="Times New Roman" w:hAnsi="Times New Roman" w:cs="Times New Roman"/>
+        </w:rPr>
+        <w:t xml:space="preserve">Django is a high level python web framework. It will be used throughout the project, helping </w:t>
+      </w:r>
+      <w:r>
+        <w:rPr>
+          <w:rFonts w:ascii="Times New Roman" w:hAnsi="Times New Roman" w:cs="Times New Roman"/>
+        </w:rPr>
+        <w:t>to enhance</w:t>
+      </w:r>
+      <w:r>
+        <w:rPr>
+          <w:rFonts w:ascii="Times New Roman" w:hAnsi="Times New Roman" w:cs="Times New Roman"/>
+        </w:rPr>
+        <w:t xml:space="preserve"> security</w:t>
+      </w:r>
+      <w:r>
+        <w:rPr>
+          <w:rFonts w:ascii="Times New Roman" w:hAnsi="Times New Roman" w:cs="Times New Roman"/>
+        </w:rPr>
+        <w:t xml:space="preserve"> and streamlining the development of the application</w:t>
+      </w:r>
+      <w:r>
+        <w:rPr>
+          <w:rFonts w:ascii="Times New Roman" w:hAnsi="Times New Roman" w:cs="Times New Roman"/>
+        </w:rPr>
+        <w:t>.</w:t>
+      </w:r>
+    </w:p>
     <w:p/>
     <w:p/>
     <w:p/>
@@ -5443,7 +6596,7 @@
           <w:bCs/>
         </w:rPr>
       </w:pPr>
-      <w:bookmarkStart w:id="2" w:name="_Toc184296240"/>
+      <w:bookmarkStart w:id="5" w:name="_Toc184322229"/>
       <w:r>
         <w:rPr>
           <w:rFonts w:ascii="Times New Roman" w:hAnsi="Times New Roman" w:cs="Times New Roman"/>
@@ -5453,7 +6606,7 @@
         <w:lastRenderedPageBreak/>
         <w:t>System Sequence Diagrams</w:t>
       </w:r>
-      <w:bookmarkEnd w:id="2"/>
+      <w:bookmarkEnd w:id="5"/>
     </w:p>
     <w:p/>
     <w:p>
@@ -5465,7 +6618,7 @@
           <w:bCs/>
         </w:rPr>
       </w:pPr>
-      <w:bookmarkStart w:id="3" w:name="_Toc184296241"/>
+      <w:bookmarkStart w:id="6" w:name="_Toc184322230"/>
       <w:r>
         <w:rPr>
           <w:rFonts w:ascii="Times New Roman" w:hAnsi="Times New Roman" w:cs="Times New Roman"/>
@@ -5474,7 +6627,7 @@
         </w:rPr>
         <w:t>Patient Profile</w:t>
       </w:r>
-      <w:bookmarkEnd w:id="3"/>
+      <w:bookmarkEnd w:id="6"/>
       <w:r>
         <w:rPr>
           <w:rFonts w:ascii="Times New Roman" w:hAnsi="Times New Roman" w:cs="Times New Roman"/>
@@ -5485,6 +6638,9 @@
       </w:r>
     </w:p>
     <w:p>
+      <w:pPr>
+        <w:keepNext/>
+      </w:pPr>
       <w:r>
         <w:rPr>
           <w:noProof/>
@@ -5507,7 +6663,7 @@
                     </pic:cNvPicPr>
                   </pic:nvPicPr>
                   <pic:blipFill>
-                    <a:blip r:embed="rId10">
+                    <a:blip r:embed="rId11">
                       <a:extLst>
                         <a:ext uri="{28A0092B-C50C-407E-A947-70E740481C1C}">
                           <a14:useLocalDpi xmlns:a14="http://schemas.microsoft.com/office/drawing/2010/main" val="0"/>
@@ -5539,6 +6695,60 @@
         </w:drawing>
       </w:r>
     </w:p>
+    <w:p>
+      <w:pPr>
+        <w:pStyle w:val="Caption"/>
+        <w:jc w:val="center"/>
+        <w:rPr>
+          <w:rFonts w:ascii="Times New Roman" w:hAnsi="Times New Roman" w:cs="Times New Roman"/>
+        </w:rPr>
+      </w:pPr>
+      <w:bookmarkStart w:id="7" w:name="_Toc184319001"/>
+      <w:r>
+        <w:rPr>
+          <w:rFonts w:ascii="Times New Roman" w:hAnsi="Times New Roman" w:cs="Times New Roman"/>
+        </w:rPr>
+        <w:t xml:space="preserve">Figure </w:t>
+      </w:r>
+      <w:r>
+        <w:rPr>
+          <w:rFonts w:ascii="Times New Roman" w:hAnsi="Times New Roman" w:cs="Times New Roman"/>
+        </w:rPr>
+        <w:fldChar w:fldCharType="begin"/>
+      </w:r>
+      <w:r>
+        <w:rPr>
+          <w:rFonts w:ascii="Times New Roman" w:hAnsi="Times New Roman" w:cs="Times New Roman"/>
+        </w:rPr>
+        <w:instrText xml:space="preserve"> SEQ Figure \* ARABIC </w:instrText>
+      </w:r>
+      <w:r>
+        <w:rPr>
+          <w:rFonts w:ascii="Times New Roman" w:hAnsi="Times New Roman" w:cs="Times New Roman"/>
+        </w:rPr>
+        <w:fldChar w:fldCharType="separate"/>
+      </w:r>
+      <w:r>
+        <w:rPr>
+          <w:rFonts w:ascii="Times New Roman" w:hAnsi="Times New Roman" w:cs="Times New Roman"/>
+          <w:noProof/>
+        </w:rPr>
+        <w:t>2</w:t>
+      </w:r>
+      <w:r>
+        <w:rPr>
+          <w:rFonts w:ascii="Times New Roman" w:hAnsi="Times New Roman" w:cs="Times New Roman"/>
+        </w:rPr>
+        <w:fldChar w:fldCharType="end"/>
+      </w:r>
+      <w:r>
+        <w:rPr>
+          <w:rFonts w:ascii="Times New Roman" w:hAnsi="Times New Roman" w:cs="Times New Roman"/>
+        </w:rPr>
+        <w:t>: Patient Profile Sequence Diagram</w:t>
+      </w:r>
+      <w:bookmarkEnd w:id="7"/>
+    </w:p>
     <w:p/>
     <w:p>
       <w:pPr>
@@ -5563,7 +6773,55 @@
         <w:rPr>
           <w:rFonts w:ascii="Times New Roman" w:hAnsi="Times New Roman" w:cs="Times New Roman"/>
         </w:rPr>
-        <w:t xml:space="preserve"> there is a key feature which is the Patient Profile this</w:t>
+        <w:t xml:space="preserve"> </w:t>
+      </w:r>
+      <w:r>
+        <w:rPr>
+          <w:rFonts w:ascii="Times New Roman" w:hAnsi="Times New Roman" w:cs="Times New Roman"/>
+        </w:rPr>
+        <w:t>the</w:t>
+      </w:r>
+      <w:r>
+        <w:rPr>
+          <w:rFonts w:ascii="Times New Roman" w:hAnsi="Times New Roman" w:cs="Times New Roman"/>
+        </w:rPr>
+        <w:t>ir</w:t>
+      </w:r>
+      <w:r>
+        <w:rPr>
+          <w:rFonts w:ascii="Times New Roman" w:hAnsi="Times New Roman" w:cs="Times New Roman"/>
+        </w:rPr>
+        <w:t xml:space="preserve"> is</w:t>
+      </w:r>
+      <w:r>
+        <w:rPr>
+          <w:rFonts w:ascii="Times New Roman" w:hAnsi="Times New Roman" w:cs="Times New Roman"/>
+        </w:rPr>
+        <w:t xml:space="preserve"> a key feature which is the Patient Profile</w:t>
+      </w:r>
+      <w:r>
+        <w:rPr>
+          <w:rFonts w:ascii="Times New Roman" w:hAnsi="Times New Roman" w:cs="Times New Roman"/>
+        </w:rPr>
+        <w:t>.</w:t>
+      </w:r>
+      <w:r>
+        <w:rPr>
+          <w:rFonts w:ascii="Times New Roman" w:hAnsi="Times New Roman" w:cs="Times New Roman"/>
+        </w:rPr>
+        <w:t xml:space="preserve"> </w:t>
+      </w:r>
+      <w:r>
+        <w:rPr>
+          <w:rFonts w:ascii="Times New Roman" w:hAnsi="Times New Roman" w:cs="Times New Roman"/>
+        </w:rPr>
+        <w:t>T</w:t>
+      </w:r>
+      <w:r>
+        <w:rPr>
+          <w:rFonts w:ascii="Times New Roman" w:hAnsi="Times New Roman" w:cs="Times New Roman"/>
+        </w:rPr>
+        <w:t>his</w:t>
       </w:r>
       <w:r>
         <w:rPr>
@@ -5593,7 +6851,7 @@
           <w:bCs/>
         </w:rPr>
       </w:pPr>
-      <w:bookmarkStart w:id="4" w:name="_Toc184296242"/>
+      <w:bookmarkStart w:id="8" w:name="_Toc184322231"/>
       <w:r>
         <w:rPr>
           <w:rFonts w:ascii="Times New Roman" w:hAnsi="Times New Roman" w:cs="Times New Roman"/>
@@ -5603,7 +6861,15 @@
         <w:lastRenderedPageBreak/>
         <w:t>Prototype GUI</w:t>
       </w:r>
-      <w:bookmarkEnd w:id="4"/>
+      <w:r>
+        <w:rPr>
+          <w:rFonts w:ascii="Times New Roman" w:hAnsi="Times New Roman" w:cs="Times New Roman"/>
+          <w:b/>
+          <w:bCs/>
+        </w:rPr>
+        <w:t xml:space="preserve"> Screens</w:t>
+      </w:r>
+      <w:bookmarkEnd w:id="8"/>
     </w:p>
     <w:p>
       <w:pPr>
@@ -5623,7 +6889,7 @@
           <w:bCs/>
         </w:rPr>
       </w:pPr>
-      <w:bookmarkStart w:id="5" w:name="_Toc184296243"/>
+      <w:bookmarkStart w:id="9" w:name="_Toc184322232"/>
       <w:r>
         <w:rPr>
           <w:rFonts w:ascii="Times New Roman" w:hAnsi="Times New Roman" w:cs="Times New Roman"/>
@@ -5632,10 +6898,16 @@
         </w:rPr>
         <w:t>Main Menu</w:t>
       </w:r>
-      <w:bookmarkEnd w:id="5"/>
+      <w:bookmarkEnd w:id="9"/>
     </w:p>
     <w:p>
-      <w:r>
+      <w:pPr>
+        <w:keepNext/>
+      </w:pPr>
+      <w:r>
+        <w:rPr>
+          <w:noProof/>
+        </w:rPr>
         <w:drawing>
           <wp:inline distT="0" distB="0" distL="0" distR="0" wp14:anchorId="436FE83B" wp14:editId="0EFB2665">
             <wp:extent cx="5731510" cy="3217545"/>
@@ -5652,7 +6924,7 @@
                     <pic:cNvPicPr/>
                   </pic:nvPicPr>
                   <pic:blipFill>
-                    <a:blip r:embed="rId11"/>
+                    <a:blip r:embed="rId12"/>
                     <a:stretch>
                       <a:fillRect/>
                     </a:stretch>
@@ -5675,6 +6947,60 @@
     </w:p>
     <w:p>
       <w:pPr>
+        <w:pStyle w:val="Caption"/>
+        <w:jc w:val="center"/>
+        <w:rPr>
+          <w:rFonts w:ascii="Times New Roman" w:hAnsi="Times New Roman" w:cs="Times New Roman"/>
+        </w:rPr>
+      </w:pPr>
+      <w:bookmarkStart w:id="10" w:name="_Toc184319002"/>
+      <w:r>
+        <w:rPr>
+          <w:rFonts w:ascii="Times New Roman" w:hAnsi="Times New Roman" w:cs="Times New Roman"/>
+        </w:rPr>
+        <w:t xml:space="preserve">Figure </w:t>
+      </w:r>
+      <w:r>
+        <w:rPr>
+          <w:rFonts w:ascii="Times New Roman" w:hAnsi="Times New Roman" w:cs="Times New Roman"/>
+        </w:rPr>
+        <w:fldChar w:fldCharType="begin"/>
+      </w:r>
+      <w:r>
+        <w:rPr>
+          <w:rFonts w:ascii="Times New Roman" w:hAnsi="Times New Roman" w:cs="Times New Roman"/>
+        </w:rPr>
+        <w:instrText xml:space="preserve"> SEQ Figure \* ARABIC </w:instrText>
+      </w:r>
+      <w:r>
+        <w:rPr>
+          <w:rFonts w:ascii="Times New Roman" w:hAnsi="Times New Roman" w:cs="Times New Roman"/>
+        </w:rPr>
+        <w:fldChar w:fldCharType="separate"/>
+      </w:r>
+      <w:r>
+        <w:rPr>
+          <w:rFonts w:ascii="Times New Roman" w:hAnsi="Times New Roman" w:cs="Times New Roman"/>
+          <w:noProof/>
+        </w:rPr>
+        <w:t>3</w:t>
+      </w:r>
+      <w:r>
+        <w:rPr>
+          <w:rFonts w:ascii="Times New Roman" w:hAnsi="Times New Roman" w:cs="Times New Roman"/>
+        </w:rPr>
+        <w:fldChar w:fldCharType="end"/>
+      </w:r>
+      <w:r>
+        <w:rPr>
+          <w:rFonts w:ascii="Times New Roman" w:hAnsi="Times New Roman" w:cs="Times New Roman"/>
+        </w:rPr>
+        <w:t>: Main Menu</w:t>
+      </w:r>
+      <w:bookmarkEnd w:id="10"/>
+    </w:p>
+    <w:p>
+      <w:pPr>
         <w:pStyle w:val="Heading2"/>
         <w:rPr>
           <w:rFonts w:ascii="Times New Roman" w:hAnsi="Times New Roman" w:cs="Times New Roman"/>
@@ -5682,7 +7008,7 @@
           <w:bCs/>
         </w:rPr>
       </w:pPr>
-      <w:bookmarkStart w:id="6" w:name="_Toc184296244"/>
+      <w:bookmarkStart w:id="11" w:name="_Toc184322233"/>
       <w:r>
         <w:rPr>
           <w:rFonts w:ascii="Times New Roman" w:hAnsi="Times New Roman" w:cs="Times New Roman"/>
@@ -5699,10 +7025,16 @@
         </w:rPr>
         <w:t>Prototype</w:t>
       </w:r>
-      <w:bookmarkEnd w:id="6"/>
+      <w:bookmarkEnd w:id="11"/>
     </w:p>
     <w:p>
-      <w:r>
+      <w:pPr>
+        <w:keepNext/>
+      </w:pPr>
+      <w:r>
+        <w:rPr>
+          <w:noProof/>
+        </w:rPr>
         <w:drawing>
           <wp:inline distT="0" distB="0" distL="0" distR="0" wp14:anchorId="15F43511" wp14:editId="664BFF87">
             <wp:extent cx="5731510" cy="3227705"/>
@@ -5719,7 +7051,7 @@
                     <pic:cNvPicPr/>
                   </pic:nvPicPr>
                   <pic:blipFill>
-                    <a:blip r:embed="rId12"/>
+                    <a:blip r:embed="rId13"/>
                     <a:stretch>
                       <a:fillRect/>
                     </a:stretch>
@@ -5739,6 +7071,62 @@
           </wp:inline>
         </w:drawing>
       </w:r>
+    </w:p>
+    <w:p>
+      <w:pPr>
+        <w:pStyle w:val="Caption"/>
+        <w:jc w:val="center"/>
+        <w:rPr>
+          <w:rFonts w:ascii="Times New Roman" w:hAnsi="Times New Roman" w:cs="Times New Roman"/>
+        </w:rPr>
+      </w:pPr>
+      <w:bookmarkStart w:id="12" w:name="_Toc184319003"/>
+      <w:r>
+        <w:rPr>
+          <w:rFonts w:ascii="Times New Roman" w:hAnsi="Times New Roman" w:cs="Times New Roman"/>
+        </w:rPr>
+        <w:t xml:space="preserve">Figure </w:t>
+      </w:r>
+      <w:r>
+        <w:rPr>
+          <w:rFonts w:ascii="Times New Roman" w:hAnsi="Times New Roman" w:cs="Times New Roman"/>
+        </w:rPr>
+        <w:fldChar w:fldCharType="begin"/>
+      </w:r>
+      <w:r>
+        <w:rPr>
+          <w:rFonts w:ascii="Times New Roman" w:hAnsi="Times New Roman" w:cs="Times New Roman"/>
+        </w:rPr>
+        <w:instrText xml:space="preserve"> SEQ Figure \* ARABIC </w:instrText>
+      </w:r>
+      <w:r>
+        <w:rPr>
+          <w:rFonts w:ascii="Times New Roman" w:hAnsi="Times New Roman" w:cs="Times New Roman"/>
+        </w:rPr>
+        <w:fldChar w:fldCharType="separate"/>
+      </w:r>
+      <w:r>
+        <w:rPr>
+          <w:rFonts w:ascii="Times New Roman" w:hAnsi="Times New Roman" w:cs="Times New Roman"/>
+          <w:noProof/>
+        </w:rPr>
+        <w:t>4</w:t>
+      </w:r>
+      <w:r>
+        <w:rPr>
+          <w:rFonts w:ascii="Times New Roman" w:hAnsi="Times New Roman" w:cs="Times New Roman"/>
+        </w:rPr>
+        <w:fldChar w:fldCharType="end"/>
+      </w:r>
+      <w:r>
+        <w:rPr>
+          <w:rFonts w:ascii="Times New Roman" w:hAnsi="Times New Roman" w:cs="Times New Roman"/>
+        </w:rPr>
+        <w:t>: Patient Profile</w:t>
+      </w:r>
+      <w:bookmarkEnd w:id="12"/>
+    </w:p>
+    <w:p>
       <w:r>
         <w:br w:type="page"/>
       </w:r>
@@ -5753,7 +7141,7 @@
           <w:bCs/>
         </w:rPr>
       </w:pPr>
-      <w:bookmarkStart w:id="7" w:name="_Toc184296245"/>
+      <w:bookmarkStart w:id="13" w:name="_Toc184322234"/>
       <w:r>
         <w:rPr>
           <w:rFonts w:ascii="Times New Roman" w:hAnsi="Times New Roman" w:cs="Times New Roman"/>
@@ -5771,7 +7159,7 @@
         </w:rPr>
         <w:t xml:space="preserve"> Design</w:t>
       </w:r>
-      <w:bookmarkEnd w:id="7"/>
+      <w:bookmarkEnd w:id="13"/>
     </w:p>
     <w:p/>
     <w:p>
@@ -5783,7 +7171,7 @@
           <w:bCs/>
         </w:rPr>
       </w:pPr>
-      <w:bookmarkStart w:id="8" w:name="_Toc184296246"/>
+      <w:bookmarkStart w:id="14" w:name="_Toc184322235"/>
       <w:r>
         <w:rPr>
           <w:rFonts w:ascii="Times New Roman" w:hAnsi="Times New Roman" w:cs="Times New Roman"/>
@@ -5792,9 +7180,12 @@
         </w:rPr>
         <w:t>Patient Profile Table</w:t>
       </w:r>
-      <w:bookmarkEnd w:id="8"/>
+      <w:bookmarkEnd w:id="14"/>
     </w:p>
     <w:p>
+      <w:pPr>
+        <w:keepNext/>
+      </w:pPr>
       <w:r>
         <w:rPr>
           <w:noProof/>
@@ -5815,7 +7206,7 @@
                     <pic:cNvPicPr/>
                   </pic:nvPicPr>
                   <pic:blipFill>
-                    <a:blip r:embed="rId13"/>
+                    <a:blip r:embed="rId14"/>
                     <a:stretch>
                       <a:fillRect/>
                     </a:stretch>
@@ -5836,31 +7227,88 @@
         </w:drawing>
       </w:r>
     </w:p>
-    <w:p/>
     <w:p>
       <w:pPr>
-        <w:rPr>
-          <w:rFonts w:ascii="Times New Roman" w:hAnsi="Times New Roman" w:cs="Times New Roman"/>
-          <w:b/>
-          <w:bCs/>
+        <w:pStyle w:val="Caption"/>
+        <w:jc w:val="center"/>
+        <w:rPr>
+          <w:rFonts w:ascii="Times New Roman" w:hAnsi="Times New Roman" w:cs="Times New Roman"/>
         </w:rPr>
       </w:pPr>
-      <w:r>
-        <w:rPr>
-          <w:rFonts w:ascii="Times New Roman" w:hAnsi="Times New Roman" w:cs="Times New Roman"/>
-          <w:b/>
-          <w:bCs/>
-        </w:rPr>
-        <w:t>Example Patient Data</w:t>
-      </w:r>
+      <w:bookmarkStart w:id="15" w:name="_Toc184319004"/>
+      <w:r>
+        <w:rPr>
+          <w:rFonts w:ascii="Times New Roman" w:hAnsi="Times New Roman" w:cs="Times New Roman"/>
+        </w:rPr>
+        <w:t xml:space="preserve">Figure </w:t>
+      </w:r>
+      <w:r>
+        <w:rPr>
+          <w:rFonts w:ascii="Times New Roman" w:hAnsi="Times New Roman" w:cs="Times New Roman"/>
+        </w:rPr>
+        <w:fldChar w:fldCharType="begin"/>
+      </w:r>
+      <w:r>
+        <w:rPr>
+          <w:rFonts w:ascii="Times New Roman" w:hAnsi="Times New Roman" w:cs="Times New Roman"/>
+        </w:rPr>
+        <w:instrText xml:space="preserve"> SEQ Figure \* ARABIC </w:instrText>
+      </w:r>
+      <w:r>
+        <w:rPr>
+          <w:rFonts w:ascii="Times New Roman" w:hAnsi="Times New Roman" w:cs="Times New Roman"/>
+        </w:rPr>
+        <w:fldChar w:fldCharType="separate"/>
+      </w:r>
+      <w:r>
+        <w:rPr>
+          <w:rFonts w:ascii="Times New Roman" w:hAnsi="Times New Roman" w:cs="Times New Roman"/>
+          <w:noProof/>
+        </w:rPr>
+        <w:t>5</w:t>
+      </w:r>
+      <w:r>
+        <w:rPr>
+          <w:rFonts w:ascii="Times New Roman" w:hAnsi="Times New Roman" w:cs="Times New Roman"/>
+        </w:rPr>
+        <w:fldChar w:fldCharType="end"/>
+      </w:r>
+      <w:r>
+        <w:rPr>
+          <w:rFonts w:ascii="Times New Roman" w:hAnsi="Times New Roman" w:cs="Times New Roman"/>
+        </w:rPr>
+        <w:t>: Patient Profile Table</w:t>
+      </w:r>
+      <w:bookmarkEnd w:id="15"/>
     </w:p>
     <w:p>
       <w:pPr>
+        <w:jc w:val="center"/>
+        <w:rPr>
+          <w:rFonts w:ascii="Times New Roman" w:hAnsi="Times New Roman" w:cs="Times New Roman"/>
+        </w:rPr>
+      </w:pPr>
+    </w:p>
+    <w:p>
+      <w:pPr>
         <w:rPr>
           <w:rFonts w:ascii="Times New Roman" w:hAnsi="Times New Roman" w:cs="Times New Roman"/>
           <w:b/>
           <w:bCs/>
         </w:rPr>
+      </w:pPr>
+      <w:r>
+        <w:rPr>
+          <w:rFonts w:ascii="Times New Roman" w:hAnsi="Times New Roman" w:cs="Times New Roman"/>
+          <w:b/>
+          <w:bCs/>
+        </w:rPr>
+        <w:t>Example Patient Data</w:t>
+      </w:r>
+    </w:p>
+    <w:p>
+      <w:pPr>
+        <w:keepNext/>
       </w:pPr>
       <w:r>
         <w:rPr>
@@ -5885,7 +7333,7 @@
                     <pic:cNvPicPr/>
                   </pic:nvPicPr>
                   <pic:blipFill>
-                    <a:blip r:embed="rId14"/>
+                    <a:blip r:embed="rId15"/>
                     <a:stretch>
                       <a:fillRect/>
                     </a:stretch>
@@ -5906,25 +7354,91 @@
         </w:drawing>
       </w:r>
     </w:p>
-    <w:p/>
     <w:p>
       <w:pPr>
+        <w:pStyle w:val="Caption"/>
+        <w:jc w:val="center"/>
         <w:rPr>
           <w:rFonts w:ascii="Times New Roman" w:hAnsi="Times New Roman" w:cs="Times New Roman"/>
           <w:b/>
           <w:bCs/>
         </w:rPr>
       </w:pPr>
-      <w:r>
+      <w:bookmarkStart w:id="16" w:name="_Toc184319005"/>
+      <w:r>
+        <w:rPr>
+          <w:rFonts w:ascii="Times New Roman" w:hAnsi="Times New Roman" w:cs="Times New Roman"/>
+        </w:rPr>
+        <w:t xml:space="preserve">Figure </w:t>
+      </w:r>
+      <w:r>
+        <w:rPr>
+          <w:rFonts w:ascii="Times New Roman" w:hAnsi="Times New Roman" w:cs="Times New Roman"/>
+        </w:rPr>
+        <w:fldChar w:fldCharType="begin"/>
+      </w:r>
+      <w:r>
+        <w:rPr>
+          <w:rFonts w:ascii="Times New Roman" w:hAnsi="Times New Roman" w:cs="Times New Roman"/>
+        </w:rPr>
+        <w:instrText xml:space="preserve"> SEQ Figure \* ARABIC </w:instrText>
+      </w:r>
+      <w:r>
+        <w:rPr>
+          <w:rFonts w:ascii="Times New Roman" w:hAnsi="Times New Roman" w:cs="Times New Roman"/>
+        </w:rPr>
+        <w:fldChar w:fldCharType="separate"/>
+      </w:r>
+      <w:r>
+        <w:rPr>
+          <w:rFonts w:ascii="Times New Roman" w:hAnsi="Times New Roman" w:cs="Times New Roman"/>
+          <w:noProof/>
+        </w:rPr>
+        <w:t>6</w:t>
+      </w:r>
+      <w:r>
+        <w:rPr>
+          <w:rFonts w:ascii="Times New Roman" w:hAnsi="Times New Roman" w:cs="Times New Roman"/>
+        </w:rPr>
+        <w:fldChar w:fldCharType="end"/>
+      </w:r>
+      <w:r>
+        <w:rPr>
+          <w:rFonts w:ascii="Times New Roman" w:hAnsi="Times New Roman" w:cs="Times New Roman"/>
+        </w:rPr>
+        <w:t>: Example Patient Data</w:t>
+      </w:r>
+      <w:bookmarkEnd w:id="16"/>
+    </w:p>
+    <w:p>
+      <w:pPr>
+        <w:jc w:val="center"/>
+        <w:rPr>
+          <w:rFonts w:ascii="Times New Roman" w:hAnsi="Times New Roman" w:cs="Times New Roman"/>
+        </w:rPr>
+      </w:pPr>
+    </w:p>
+    <w:p>
+      <w:pPr>
         <w:rPr>
           <w:rFonts w:ascii="Times New Roman" w:hAnsi="Times New Roman" w:cs="Times New Roman"/>
           <w:b/>
           <w:bCs/>
         </w:rPr>
+      </w:pPr>
+      <w:r>
+        <w:rPr>
+          <w:rFonts w:ascii="Times New Roman" w:hAnsi="Times New Roman" w:cs="Times New Roman"/>
+          <w:b/>
+          <w:bCs/>
+        </w:rPr>
         <w:t>Patient Profile ER diagram</w:t>
       </w:r>
     </w:p>
     <w:p>
+      <w:pPr>
+        <w:keepNext/>
+      </w:pPr>
       <w:r>
         <w:rPr>
           <w:noProof/>
@@ -5945,7 +7459,7 @@
                     <pic:cNvPicPr/>
                   </pic:nvPicPr>
                   <pic:blipFill>
-                    <a:blip r:embed="rId15"/>
+                    <a:blip r:embed="rId16"/>
                     <a:stretch>
                       <a:fillRect/>
                     </a:stretch>
@@ -5966,6 +7480,60 @@
         </w:drawing>
       </w:r>
     </w:p>
+    <w:p>
+      <w:pPr>
+        <w:pStyle w:val="Caption"/>
+        <w:jc w:val="center"/>
+        <w:rPr>
+          <w:rFonts w:ascii="Times New Roman" w:hAnsi="Times New Roman" w:cs="Times New Roman"/>
+        </w:rPr>
+      </w:pPr>
+      <w:bookmarkStart w:id="17" w:name="_Toc184319006"/>
+      <w:r>
+        <w:rPr>
+          <w:rFonts w:ascii="Times New Roman" w:hAnsi="Times New Roman" w:cs="Times New Roman"/>
+        </w:rPr>
+        <w:t xml:space="preserve">Figure </w:t>
+      </w:r>
+      <w:r>
+        <w:rPr>
+          <w:rFonts w:ascii="Times New Roman" w:hAnsi="Times New Roman" w:cs="Times New Roman"/>
+        </w:rPr>
+        <w:fldChar w:fldCharType="begin"/>
+      </w:r>
+      <w:r>
+        <w:rPr>
+          <w:rFonts w:ascii="Times New Roman" w:hAnsi="Times New Roman" w:cs="Times New Roman"/>
+        </w:rPr>
+        <w:instrText xml:space="preserve"> SEQ Figure \* ARABIC </w:instrText>
+      </w:r>
+      <w:r>
+        <w:rPr>
+          <w:rFonts w:ascii="Times New Roman" w:hAnsi="Times New Roman" w:cs="Times New Roman"/>
+        </w:rPr>
+        <w:fldChar w:fldCharType="separate"/>
+      </w:r>
+      <w:r>
+        <w:rPr>
+          <w:rFonts w:ascii="Times New Roman" w:hAnsi="Times New Roman" w:cs="Times New Roman"/>
+          <w:noProof/>
+        </w:rPr>
+        <w:t>7</w:t>
+      </w:r>
+      <w:r>
+        <w:rPr>
+          <w:rFonts w:ascii="Times New Roman" w:hAnsi="Times New Roman" w:cs="Times New Roman"/>
+        </w:rPr>
+        <w:fldChar w:fldCharType="end"/>
+      </w:r>
+      <w:r>
+        <w:rPr>
+          <w:rFonts w:ascii="Times New Roman" w:hAnsi="Times New Roman" w:cs="Times New Roman"/>
+        </w:rPr>
+        <w:t>: Patient Profile ER diagram</w:t>
+      </w:r>
+      <w:bookmarkEnd w:id="17"/>
+    </w:p>
     <w:p/>
     <w:p/>
     <w:p/>
@@ -5983,7 +7551,7 @@
           <w:bCs/>
         </w:rPr>
       </w:pPr>
-      <w:bookmarkStart w:id="9" w:name="_Toc184296247"/>
+      <w:bookmarkStart w:id="18" w:name="_Toc184322236"/>
       <w:r>
         <w:rPr>
           <w:rFonts w:ascii="Times New Roman" w:hAnsi="Times New Roman" w:cs="Times New Roman"/>
@@ -5993,7 +7561,7 @@
         <w:lastRenderedPageBreak/>
         <w:t>Detailed Use Cases</w:t>
       </w:r>
-      <w:bookmarkEnd w:id="9"/>
+      <w:bookmarkEnd w:id="18"/>
     </w:p>
     <w:p>
       <w:pPr>
@@ -6004,7 +7572,7 @@
           <w:bCs/>
         </w:rPr>
       </w:pPr>
-      <w:bookmarkStart w:id="10" w:name="_Toc184296248"/>
+      <w:bookmarkStart w:id="19" w:name="_Toc184322237"/>
       <w:r>
         <w:rPr>
           <w:rFonts w:ascii="Times New Roman" w:hAnsi="Times New Roman" w:cs="Times New Roman"/>
@@ -6021,7 +7589,7 @@
         </w:rPr>
         <w:t xml:space="preserve"> Use Case</w:t>
       </w:r>
-      <w:bookmarkEnd w:id="10"/>
+      <w:bookmarkEnd w:id="19"/>
     </w:p>
     <w:tbl>
       <w:tblPr>
@@ -7593,8 +9161,329 @@
       </w:tr>
     </w:tbl>
     <w:p/>
+    <w:p>
+      <w:r>
+        <w:br w:type="page"/>
+      </w:r>
+    </w:p>
+    <w:bookmarkStart w:id="20" w:name="_Toc184322238" w:displacedByCustomXml="next"/>
+    <w:sdt>
+      <w:sdtPr>
+        <w:id w:val="97069908"/>
+        <w:docPartObj>
+          <w:docPartGallery w:val="Bibliographies"/>
+          <w:docPartUnique/>
+        </w:docPartObj>
+      </w:sdtPr>
+      <w:sdtEndPr>
+        <w:rPr>
+          <w:rFonts w:asciiTheme="minorHAnsi" w:eastAsiaTheme="minorHAnsi" w:hAnsiTheme="minorHAnsi" w:cstheme="minorBidi"/>
+          <w:color w:val="auto"/>
+          <w:sz w:val="22"/>
+          <w:szCs w:val="22"/>
+        </w:rPr>
+      </w:sdtEndPr>
+      <w:sdtContent>
+        <w:p>
+          <w:pPr>
+            <w:pStyle w:val="Heading1"/>
+            <w:rPr>
+              <w:rFonts w:ascii="Times New Roman" w:hAnsi="Times New Roman" w:cs="Times New Roman"/>
+              <w:b/>
+              <w:bCs/>
+            </w:rPr>
+          </w:pPr>
+          <w:r>
+            <w:rPr>
+              <w:rFonts w:ascii="Times New Roman" w:hAnsi="Times New Roman" w:cs="Times New Roman"/>
+              <w:b/>
+              <w:bCs/>
+            </w:rPr>
+            <w:t>References</w:t>
+          </w:r>
+          <w:bookmarkEnd w:id="20"/>
+        </w:p>
+        <w:sdt>
+          <w:sdtPr>
+            <w:id w:val="-573587230"/>
+            <w:bibliography/>
+          </w:sdtPr>
+          <w:sdtContent>
+            <w:p>
+              <w:pPr>
+                <w:pStyle w:val="Bibliography"/>
+                <w:rPr>
+                  <w:noProof/>
+                  <w:kern w:val="0"/>
+                  <w:sz w:val="24"/>
+                  <w:szCs w:val="24"/>
+                  <w14:ligatures w14:val="none"/>
+                </w:rPr>
+              </w:pPr>
+              <w:r>
+                <w:fldChar w:fldCharType="begin"/>
+              </w:r>
+              <w:r>
+                <w:instrText xml:space="preserve"> BIBLIOGRAPHY </w:instrText>
+              </w:r>
+              <w:r>
+                <w:fldChar w:fldCharType="separate"/>
+              </w:r>
+              <w:r>
+                <w:rPr>
+                  <w:noProof/>
+                </w:rPr>
+                <w:t xml:space="preserve">Django Software Foundation, 2024. </w:t>
+              </w:r>
+              <w:r>
+                <w:rPr>
+                  <w:i/>
+                  <w:iCs/>
+                  <w:noProof/>
+                </w:rPr>
+                <w:t xml:space="preserve">Django. </w:t>
+              </w:r>
+              <w:r>
+                <w:rPr>
+                  <w:noProof/>
+                </w:rPr>
+                <w:t xml:space="preserve">[Online] </w:t>
+              </w:r>
+              <w:r>
+                <w:rPr>
+                  <w:noProof/>
+                </w:rPr>
+                <w:br/>
+                <w:t xml:space="preserve">Available at: </w:t>
+              </w:r>
+              <w:r>
+                <w:rPr>
+                  <w:noProof/>
+                  <w:u w:val="single"/>
+                </w:rPr>
+                <w:t>https://www.djangoproject.com/</w:t>
+              </w:r>
+              <w:r>
+                <w:rPr>
+                  <w:noProof/>
+                </w:rPr>
+                <w:br/>
+                <w:t>[Accessed December 2024].</w:t>
+              </w:r>
+            </w:p>
+            <w:p>
+              <w:pPr>
+                <w:pStyle w:val="Bibliography"/>
+                <w:rPr>
+                  <w:noProof/>
+                </w:rPr>
+              </w:pPr>
+              <w:r>
+                <w:rPr>
+                  <w:noProof/>
+                </w:rPr>
+                <w:t xml:space="preserve">Jupyter, 2024. </w:t>
+              </w:r>
+              <w:r>
+                <w:rPr>
+                  <w:i/>
+                  <w:iCs/>
+                  <w:noProof/>
+                </w:rPr>
+                <w:t xml:space="preserve">Jupyter. </w:t>
+              </w:r>
+              <w:r>
+                <w:rPr>
+                  <w:noProof/>
+                </w:rPr>
+                <w:t xml:space="preserve">[Online] </w:t>
+              </w:r>
+              <w:r>
+                <w:rPr>
+                  <w:noProof/>
+                </w:rPr>
+                <w:br/>
+                <w:t xml:space="preserve">Available at: </w:t>
+              </w:r>
+              <w:r>
+                <w:rPr>
+                  <w:noProof/>
+                  <w:u w:val="single"/>
+                </w:rPr>
+                <w:t>https://jupyter.org/</w:t>
+              </w:r>
+              <w:r>
+                <w:rPr>
+                  <w:noProof/>
+                </w:rPr>
+                <w:br/>
+                <w:t>[Accessed December 2024].</w:t>
+              </w:r>
+            </w:p>
+            <w:p>
+              <w:pPr>
+                <w:pStyle w:val="Bibliography"/>
+                <w:rPr>
+                  <w:noProof/>
+                </w:rPr>
+              </w:pPr>
+              <w:r>
+                <w:rPr>
+                  <w:noProof/>
+                </w:rPr>
+                <w:t xml:space="preserve">MariaDB Foundation , 2024. </w:t>
+              </w:r>
+              <w:r>
+                <w:rPr>
+                  <w:i/>
+                  <w:iCs/>
+                  <w:noProof/>
+                </w:rPr>
+                <w:t xml:space="preserve">MariaDB Server. </w:t>
+              </w:r>
+              <w:r>
+                <w:rPr>
+                  <w:noProof/>
+                </w:rPr>
+                <w:t xml:space="preserve">[Online] </w:t>
+              </w:r>
+              <w:r>
+                <w:rPr>
+                  <w:noProof/>
+                </w:rPr>
+                <w:br/>
+                <w:t xml:space="preserve">Available at: </w:t>
+              </w:r>
+              <w:r>
+                <w:rPr>
+                  <w:noProof/>
+                  <w:u w:val="single"/>
+                </w:rPr>
+                <w:t>https://mariadb.org/</w:t>
+              </w:r>
+              <w:r>
+                <w:rPr>
+                  <w:noProof/>
+                </w:rPr>
+                <w:br/>
+                <w:t>[Accessed December 2024].</w:t>
+              </w:r>
+            </w:p>
+            <w:p>
+              <w:pPr>
+                <w:pStyle w:val="Bibliography"/>
+                <w:rPr>
+                  <w:noProof/>
+                </w:rPr>
+              </w:pPr>
+              <w:r>
+                <w:rPr>
+                  <w:noProof/>
+                </w:rPr>
+                <w:t xml:space="preserve">PYPI, 2024. </w:t>
+              </w:r>
+              <w:r>
+                <w:rPr>
+                  <w:i/>
+                  <w:iCs/>
+                  <w:noProof/>
+                </w:rPr>
+                <w:t xml:space="preserve">Cryptography. </w:t>
+              </w:r>
+              <w:r>
+                <w:rPr>
+                  <w:noProof/>
+                </w:rPr>
+                <w:t xml:space="preserve">[Online] </w:t>
+              </w:r>
+              <w:r>
+                <w:rPr>
+                  <w:noProof/>
+                </w:rPr>
+                <w:br/>
+                <w:t xml:space="preserve">Available at: </w:t>
+              </w:r>
+              <w:r>
+                <w:rPr>
+                  <w:noProof/>
+                  <w:u w:val="single"/>
+                </w:rPr>
+                <w:t>https://pypi.org/project/cryptography/</w:t>
+              </w:r>
+              <w:r>
+                <w:rPr>
+                  <w:noProof/>
+                </w:rPr>
+                <w:br/>
+                <w:t>[Accessed December 2024].</w:t>
+              </w:r>
+            </w:p>
+            <w:p>
+              <w:pPr>
+                <w:pStyle w:val="Bibliography"/>
+                <w:rPr>
+                  <w:noProof/>
+                </w:rPr>
+              </w:pPr>
+              <w:r>
+                <w:rPr>
+                  <w:noProof/>
+                </w:rPr>
+                <w:t xml:space="preserve">Python Software Foundation, 2024. </w:t>
+              </w:r>
+              <w:r>
+                <w:rPr>
+                  <w:i/>
+                  <w:iCs/>
+                  <w:noProof/>
+                </w:rPr>
+                <w:t xml:space="preserve">Python. </w:t>
+              </w:r>
+              <w:r>
+                <w:rPr>
+                  <w:noProof/>
+                </w:rPr>
+                <w:t xml:space="preserve">[Online] </w:t>
+              </w:r>
+              <w:r>
+                <w:rPr>
+                  <w:noProof/>
+                </w:rPr>
+                <w:br/>
+                <w:t xml:space="preserve">Available at: </w:t>
+              </w:r>
+              <w:r>
+                <w:rPr>
+                  <w:noProof/>
+                  <w:u w:val="single"/>
+                </w:rPr>
+                <w:t>https://www.python.org/</w:t>
+              </w:r>
+              <w:r>
+                <w:rPr>
+                  <w:noProof/>
+                </w:rPr>
+                <w:br/>
+                <w:t>[Accessed December 2024].</w:t>
+              </w:r>
+            </w:p>
+            <w:p>
+              <w:r>
+                <w:rPr>
+                  <w:b/>
+                  <w:bCs/>
+                  <w:noProof/>
+                </w:rPr>
+                <w:fldChar w:fldCharType="end"/>
+              </w:r>
+            </w:p>
+          </w:sdtContent>
+        </w:sdt>
+      </w:sdtContent>
+    </w:sdt>
+    <w:p/>
     <w:sectPr>
-      <w:footerReference w:type="default" r:id="rId16"/>
+      <w:footerReference w:type="default" r:id="rId17"/>
       <w:pgSz w:w="11906" w:h="16838"/>
       <w:pgMar w:top="1440" w:right="1440" w:bottom="1440" w:left="1440" w:header="708" w:footer="708" w:gutter="0"/>
       <w:pgNumType w:start="0"/>
@@ -7720,6 +9609,119 @@
 <file path=word/numbering.xml><?xml version="1.0" encoding="utf-8"?>
 <w:numbering xmlns:wpc="http://schemas.microsoft.com/office/word/2010/wordprocessingCanvas" xmlns:cx="http://schemas.microsoft.com/office/drawing/2014/chartex" xmlns:cx1="http://schemas.microsoft.com/office/drawing/2015/9/8/chartex" xmlns:cx2="http://schemas.microsoft.com/office/drawing/2015/10/21/chartex" xmlns:cx3="http://schemas.microsoft.com/office/drawing/2016/5/9/chartex" xmlns:cx4="http://schemas.microsoft.com/office/drawing/2016/5/10/chartex" xmlns:cx5="http://schemas.microsoft.com/office/drawing/2016/5/11/chartex" xmlns:cx6="http://schemas.microsoft.com/office/drawing/2016/5/12/chartex" xmlns:cx7="http://schemas.microsoft.com/office/drawing/2016/5/13/chartex" xmlns:cx8="http://schemas.microsoft.com/office/drawing/2016/5/14/chartex" xmlns:mc="http://schemas.openxmlformats.org/markup-compatibility/2006" xmlns:aink="http://schemas.microsoft.com/office/drawing/2016/ink" xmlns:am3d="http://schemas.microsoft.com/office/drawing/2017/model3d" xmlns:o="urn:schemas-microsoft-com:office:office" xmlns:oel="http://schemas.microsoft.com/office/2019/extlst" xmlns:r="http://schemas.openxmlformats.org/officeDocument/2006/relationships" xmlns:m="http://schemas.openxmlformats.org/officeDocument/2006/math" xmlns:v="urn:schemas-microsoft-com:vml" xmlns:wp14="http://schemas.microsoft.com/office/word/2010/wordprocessingDrawing" xmlns:wp="http://schemas.openxmlformats.org/drawingml/2006/wordprocessingDrawing" xmlns:w10="urn:schemas-microsoft-com:office:word" xmlns:w="http://schemas.openxmlformats.org/wordprocessingml/2006/main" xmlns:w14="http://schemas.microsoft.com/office/word/2010/wordml" xmlns:w15="http://schemas.microsoft.com/office/word/2012/wordml" xmlns:w16cex="http://schemas.microsoft.com/office/word/2018/wordml/cex" xmlns:w16cid="http://schemas.microsoft.com/office/word/2016/wordml/cid" xmlns:w16="http://schemas.microsoft.com/office/word/2018/wordml" xmlns:w16du="http://schemas.microsoft.com/office/word/2023/wordml/word16du" xmlns:w16sdtdh="http://schemas.microsoft.com/office/word/2020/wordml/sdtdatahash" xmlns:w16se="http://schemas.microsoft.com/office/word/2015/wordml/symex" xmlns:wpg="http://schemas.microsoft.com/office/word/2010/wordprocessingGroup" xmlns:wpi="http://schemas.microsoft.com/office/word/2010/wordprocessingInk" xmlns:wne="http://schemas.microsoft.com/office/word/2006/wordml" xmlns:wps="http://schemas.microsoft.com/office/word/2010/wordprocessingShape" mc:Ignorable="w14 w15 w16se w16cid w16 w16cex w16sdtdh w16du wp14">
   <w:abstractNum w:abstractNumId="0" w15:restartNumberingAfterBreak="0">
+    <w:nsid w:val="014B3E2E"/>
+    <w:multiLevelType w:val="hybridMultilevel"/>
+    <w:tmpl w:val="3EB03C88"/>
+    <w:lvl w:ilvl="0" w:tplc="18090001">
+      <w:start w:val="1"/>
+      <w:numFmt w:val="bullet"/>
+      <w:lvlText w:val=""/>
+      <w:lvlJc w:val="left"/>
+      <w:pPr>
+        <w:ind w:left="720" w:hanging="360"/>
+      </w:pPr>
+      <w:rPr>
+        <w:rFonts w:ascii="Symbol" w:hAnsi="Symbol" w:hint="default"/>
+      </w:rPr>
+    </w:lvl>
+    <w:lvl w:ilvl="1" w:tplc="18090003" w:tentative="1">
+      <w:start w:val="1"/>
+      <w:numFmt w:val="bullet"/>
+      <w:lvlText w:val="o"/>
+      <w:lvlJc w:val="left"/>
+      <w:pPr>
+        <w:ind w:left="1440" w:hanging="360"/>
+      </w:pPr>
+      <w:rPr>
+        <w:rFonts w:ascii="Courier New" w:hAnsi="Courier New" w:cs="Courier New" w:hint="default"/>
+      </w:rPr>
+    </w:lvl>
+    <w:lvl w:ilvl="2" w:tplc="18090005" w:tentative="1">
+      <w:start w:val="1"/>
+      <w:numFmt w:val="bullet"/>
+      <w:lvlText w:val=""/>
+      <w:lvlJc w:val="left"/>
+      <w:pPr>
+        <w:ind w:left="2160" w:hanging="360"/>
+      </w:pPr>
+      <w:rPr>
+        <w:rFonts w:ascii="Wingdings" w:hAnsi="Wingdings" w:hint="default"/>
+      </w:rPr>
+    </w:lvl>
+    <w:lvl w:ilvl="3" w:tplc="18090001" w:tentative="1">
+      <w:start w:val="1"/>
+      <w:numFmt w:val="bullet"/>
+      <w:lvlText w:val=""/>
+      <w:lvlJc w:val="left"/>
+      <w:pPr>
+        <w:ind w:left="2880" w:hanging="360"/>
+      </w:pPr>
+      <w:rPr>
+        <w:rFonts w:ascii="Symbol" w:hAnsi="Symbol" w:hint="default"/>
+      </w:rPr>
+    </w:lvl>
+    <w:lvl w:ilvl="4" w:tplc="18090003" w:tentative="1">
+      <w:start w:val="1"/>
+      <w:numFmt w:val="bullet"/>
+      <w:lvlText w:val="o"/>
+      <w:lvlJc w:val="left"/>
+      <w:pPr>
+        <w:ind w:left="3600" w:hanging="360"/>
+      </w:pPr>
+      <w:rPr>
+        <w:rFonts w:ascii="Courier New" w:hAnsi="Courier New" w:cs="Courier New" w:hint="default"/>
+      </w:rPr>
+    </w:lvl>
+    <w:lvl w:ilvl="5" w:tplc="18090005" w:tentative="1">
+      <w:start w:val="1"/>
+      <w:numFmt w:val="bullet"/>
+      <w:lvlText w:val=""/>
+      <w:lvlJc w:val="left"/>
+      <w:pPr>
+        <w:ind w:left="4320" w:hanging="360"/>
+      </w:pPr>
+      <w:rPr>
+        <w:rFonts w:ascii="Wingdings" w:hAnsi="Wingdings" w:hint="default"/>
+      </w:rPr>
+    </w:lvl>
+    <w:lvl w:ilvl="6" w:tplc="18090001" w:tentative="1">
+      <w:start w:val="1"/>
+      <w:numFmt w:val="bullet"/>
+      <w:lvlText w:val=""/>
+      <w:lvlJc w:val="left"/>
+      <w:pPr>
+        <w:ind w:left="5040" w:hanging="360"/>
+      </w:pPr>
+      <w:rPr>
+        <w:rFonts w:ascii="Symbol" w:hAnsi="Symbol" w:hint="default"/>
+      </w:rPr>
+    </w:lvl>
+    <w:lvl w:ilvl="7" w:tplc="18090003" w:tentative="1">
+      <w:start w:val="1"/>
+      <w:numFmt w:val="bullet"/>
+      <w:lvlText w:val="o"/>
+      <w:lvlJc w:val="left"/>
+      <w:pPr>
+        <w:ind w:left="5760" w:hanging="360"/>
+      </w:pPr>
+      <w:rPr>
+        <w:rFonts w:ascii="Courier New" w:hAnsi="Courier New" w:cs="Courier New" w:hint="default"/>
+      </w:rPr>
+    </w:lvl>
+    <w:lvl w:ilvl="8" w:tplc="18090005" w:tentative="1">
+      <w:start w:val="1"/>
+      <w:numFmt w:val="bullet"/>
+      <w:lvlText w:val=""/>
+      <w:lvlJc w:val="left"/>
+      <w:pPr>
+        <w:ind w:left="6480" w:hanging="360"/>
+      </w:pPr>
+      <w:rPr>
+        <w:rFonts w:ascii="Wingdings" w:hAnsi="Wingdings" w:hint="default"/>
+      </w:rPr>
+    </w:lvl>
+  </w:abstractNum>
+  <w:abstractNum w:abstractNumId="1" w15:restartNumberingAfterBreak="0">
     <w:nsid w:val="23E671E2"/>
     <w:multiLevelType w:val="hybridMultilevel"/>
     <w:tmpl w:val="5588A186"/>
@@ -7805,7 +9807,7 @@
       </w:pPr>
     </w:lvl>
   </w:abstractNum>
-  <w:abstractNum w:abstractNumId="1" w15:restartNumberingAfterBreak="0">
+  <w:abstractNum w:abstractNumId="2" w15:restartNumberingAfterBreak="0">
     <w:nsid w:val="25671B93"/>
     <w:multiLevelType w:val="hybridMultilevel"/>
     <w:tmpl w:val="5588A186"/>
@@ -7891,7 +9893,7 @@
       </w:pPr>
     </w:lvl>
   </w:abstractNum>
-  <w:abstractNum w:abstractNumId="2" w15:restartNumberingAfterBreak="0">
+  <w:abstractNum w:abstractNumId="3" w15:restartNumberingAfterBreak="0">
     <w:nsid w:val="60305BD1"/>
     <w:multiLevelType w:val="hybridMultilevel"/>
     <w:tmpl w:val="5588A186"/>
@@ -7977,7 +9979,7 @@
       </w:pPr>
     </w:lvl>
   </w:abstractNum>
-  <w:abstractNum w:abstractNumId="3" w15:restartNumberingAfterBreak="0">
+  <w:abstractNum w:abstractNumId="4" w15:restartNumberingAfterBreak="0">
     <w:nsid w:val="718016D5"/>
     <w:multiLevelType w:val="hybridMultilevel"/>
     <w:tmpl w:val="5588A186"/>
@@ -8063,7 +10065,7 @@
       </w:pPr>
     </w:lvl>
   </w:abstractNum>
-  <w:abstractNum w:abstractNumId="4" w15:restartNumberingAfterBreak="0">
+  <w:abstractNum w:abstractNumId="5" w15:restartNumberingAfterBreak="0">
     <w:nsid w:val="7FA534CA"/>
     <w:multiLevelType w:val="hybridMultilevel"/>
     <w:tmpl w:val="5588A186"/>
@@ -8150,19 +10152,22 @@
     </w:lvl>
   </w:abstractNum>
   <w:num w:numId="1" w16cid:durableId="2096123031">
+    <w:abstractNumId w:val="4"/>
+  </w:num>
+  <w:num w:numId="2" w16cid:durableId="456922126">
+    <w:abstractNumId w:val="2"/>
+  </w:num>
+  <w:num w:numId="3" w16cid:durableId="1143153730">
+    <w:abstractNumId w:val="1"/>
+  </w:num>
+  <w:num w:numId="4" w16cid:durableId="1505589679">
+    <w:abstractNumId w:val="5"/>
+  </w:num>
+  <w:num w:numId="5" w16cid:durableId="766005201">
     <w:abstractNumId w:val="3"/>
   </w:num>
-  <w:num w:numId="2" w16cid:durableId="456922126">
-    <w:abstractNumId w:val="1"/>
-  </w:num>
-  <w:num w:numId="3" w16cid:durableId="1143153730">
+  <w:num w:numId="6" w16cid:durableId="842013377">
     <w:abstractNumId w:val="0"/>
-  </w:num>
-  <w:num w:numId="4" w16cid:durableId="1505589679">
-    <w:abstractNumId w:val="4"/>
-  </w:num>
-  <w:num w:numId="5" w16cid:durableId="766005201">
-    <w:abstractNumId w:val="2"/>
   </w:num>
 </w:numbering>
 </file>
@@ -8769,7 +10774,6 @@
   <w:style w:type="character" w:default="1" w:styleId="DefaultParagraphFont">
     <w:name w:val="Default Paragraph Font"/>
     <w:uiPriority w:val="1"/>
-    <w:semiHidden/>
     <w:unhideWhenUsed/>
   </w:style>
   <w:style w:type="table" w:default="1" w:styleId="TableNormal">
@@ -9230,6 +11234,44 @@
       <w:ind w:left="220"/>
     </w:pPr>
   </w:style>
+  <w:style w:type="paragraph" w:styleId="Caption">
+    <w:name w:val="caption"/>
+    <w:basedOn w:val="Normal"/>
+    <w:next w:val="Normal"/>
+    <w:uiPriority w:val="35"/>
+    <w:unhideWhenUsed/>
+    <w:qFormat/>
+    <w:rsid w:val="00B454C8"/>
+    <w:pPr>
+      <w:spacing w:after="200" w:line="240" w:lineRule="auto"/>
+    </w:pPr>
+    <w:rPr>
+      <w:i/>
+      <w:iCs/>
+      <w:color w:val="0E2841" w:themeColor="text2"/>
+      <w:sz w:val="18"/>
+      <w:szCs w:val="18"/>
+    </w:rPr>
+  </w:style>
+  <w:style w:type="paragraph" w:styleId="TableofFigures">
+    <w:name w:val="table of figures"/>
+    <w:basedOn w:val="Normal"/>
+    <w:next w:val="Normal"/>
+    <w:uiPriority w:val="99"/>
+    <w:unhideWhenUsed/>
+    <w:rsid w:val="00CA6E70"/>
+    <w:pPr>
+      <w:spacing w:after="0"/>
+    </w:pPr>
+  </w:style>
+  <w:style w:type="paragraph" w:styleId="Bibliography">
+    <w:name w:val="Bibliography"/>
+    <w:basedOn w:val="Normal"/>
+    <w:next w:val="Normal"/>
+    <w:uiPriority w:val="37"/>
+    <w:unhideWhenUsed/>
+    <w:rsid w:val="00F61125"/>
+  </w:style>
 </w:styles>
 </file>
 
@@ -9540,7 +11582,91 @@
 </file>
 
 <file path=customXml/item2.xml><?xml version="1.0" encoding="utf-8"?>
-<b:Sources xmlns:b="http://schemas.openxmlformats.org/officeDocument/2006/bibliography" xmlns="http://schemas.openxmlformats.org/officeDocument/2006/bibliography" SelectedStyle="\APASixthEditionOfficeOnline.xsl" StyleName="APA" Version="6"/>
+<b:Sources xmlns:b="http://schemas.openxmlformats.org/officeDocument/2006/bibliography" xmlns="http://schemas.openxmlformats.org/officeDocument/2006/bibliography" SelectedStyle="\HarvardAnglia2008OfficeOnline.xsl" StyleName="Harvard - Anglia" Version="2008">
+  <b:Source>
+    <b:Tag>Mar24</b:Tag>
+    <b:SourceType>InternetSite</b:SourceType>
+    <b:Guid>{B03A6FA2-4196-4A05-8BEC-0CBBB9689772}</b:Guid>
+    <b:Author>
+      <b:Author>
+        <b:Corporate>MariaDB Foundation </b:Corporate>
+      </b:Author>
+    </b:Author>
+    <b:Title>MariaDB Server</b:Title>
+    <b:Year>2024</b:Year>
+    <b:YearAccessed>2024</b:YearAccessed>
+    <b:MonthAccessed>December</b:MonthAccessed>
+    <b:URL>https://mariadb.org/</b:URL>
+    <b:RefOrder>1</b:RefOrder>
+  </b:Source>
+  <b:Source>
+    <b:Tag>Jup24</b:Tag>
+    <b:SourceType>InternetSite</b:SourceType>
+    <b:Guid>{5365185C-91FB-4037-BA1B-4BFC8E475A03}</b:Guid>
+    <b:Title>Jupyter</b:Title>
+    <b:Year>2024</b:Year>
+    <b:Publisher>https://jupyter.org/</b:Publisher>
+    <b:Author>
+      <b:Author>
+        <b:Corporate>Jupyter</b:Corporate>
+      </b:Author>
+    </b:Author>
+    <b:InternetSiteTitle>Jupyter</b:InternetSiteTitle>
+    <b:Month>12</b:Month>
+    <b:URL>https://jupyter.org/</b:URL>
+    <b:YearAccessed>2024</b:YearAccessed>
+    <b:MonthAccessed>December</b:MonthAccessed>
+    <b:RefOrder>2</b:RefOrder>
+  </b:Source>
+  <b:Source>
+    <b:Tag>PYP24</b:Tag>
+    <b:SourceType>InternetSite</b:SourceType>
+    <b:Guid>{6A5ADFCD-A56C-4B75-9962-254548019086}</b:Guid>
+    <b:Author>
+      <b:Author>
+        <b:Corporate>PYPI</b:Corporate>
+      </b:Author>
+    </b:Author>
+    <b:Title>Cryptography</b:Title>
+    <b:Year>2024</b:Year>
+    <b:YearAccessed>2024</b:YearAccessed>
+    <b:MonthAccessed>December</b:MonthAccessed>
+    <b:URL>https://pypi.org/project/cryptography/</b:URL>
+    <b:RefOrder>3</b:RefOrder>
+  </b:Source>
+  <b:Source>
+    <b:Tag>Pyt24</b:Tag>
+    <b:SourceType>InternetSite</b:SourceType>
+    <b:Guid>{79EE2D01-7F30-4D54-B673-3D75D9714FD7}</b:Guid>
+    <b:Author>
+      <b:Author>
+        <b:Corporate>Python Software Foundation</b:Corporate>
+      </b:Author>
+    </b:Author>
+    <b:Title>Python</b:Title>
+    <b:Year>2024</b:Year>
+    <b:YearAccessed>2024</b:YearAccessed>
+    <b:MonthAccessed>December</b:MonthAccessed>
+    <b:URL>https://www.python.org/</b:URL>
+    <b:RefOrder>4</b:RefOrder>
+  </b:Source>
+  <b:Source>
+    <b:Tag>Dja24</b:Tag>
+    <b:SourceType>InternetSite</b:SourceType>
+    <b:Guid>{FDD108EE-A7EF-4309-8533-B30CAF32A24A}</b:Guid>
+    <b:Author>
+      <b:Author>
+        <b:Corporate> Django Software Foundation</b:Corporate>
+      </b:Author>
+    </b:Author>
+    <b:Title>Django </b:Title>
+    <b:Year>2024</b:Year>
+    <b:YearAccessed>2024</b:YearAccessed>
+    <b:MonthAccessed>December</b:MonthAccessed>
+    <b:URL>https://www.djangoproject.com/</b:URL>
+    <b:RefOrder>5</b:RefOrder>
+  </b:Source>
+</b:Sources>
 </file>
 
 <file path=customXml/itemProps1.xml><?xml version="1.0" encoding="utf-8"?>
@@ -9552,7 +11678,7 @@
 </file>
 
 <file path=customXml/itemProps2.xml><?xml version="1.0" encoding="utf-8"?>
-<ds:datastoreItem xmlns:ds="http://schemas.openxmlformats.org/officeDocument/2006/customXml" ds:itemID="{90297964-3567-40E4-BF71-ADC5630355EA}">
+<ds:datastoreItem xmlns:ds="http://schemas.openxmlformats.org/officeDocument/2006/customXml" ds:itemID="{5C71D51D-DD86-401C-B0F8-92EC085EE2F2}">
   <ds:schemaRefs>
     <ds:schemaRef ds:uri="http://schemas.openxmlformats.org/officeDocument/2006/bibliography"/>
   </ds:schemaRefs>

</xml_diff>